<commit_message>
Wrote problem encountered document
</commit_message>
<xml_diff>
--- a/documentation/final report/Development Plan and Actual development.docx
+++ b/documentation/final report/Development Plan and Actual development.docx
@@ -19,13 +19,7 @@
         <w:t xml:space="preserve"> and</w:t>
       </w:r>
       <w:r>
-        <w:t xml:space="preserve"> </w:t>
-      </w:r>
-      <w:r>
-        <w:t>Actual</w:t>
-      </w:r>
-      <w:r>
-        <w:t xml:space="preserve"> </w:t>
+        <w:t xml:space="preserve"> Actual </w:t>
       </w:r>
       <w:r>
         <w:t>development</w:t>
@@ -197,47 +191,40 @@
             <w:tcW w:w="1129" w:type="dxa"/>
             <w:vMerge/>
           </w:tcPr>
+          <w:p/>
+        </w:tc>
+        <w:tc>
+          <w:tcPr>
+            <w:tcW w:w="2469" w:type="dxa"/>
+          </w:tcPr>
           <w:p>
             <w:pPr>
               <w:rPr>
-                <w:rFonts w:hint="eastAsia"/>
+                <w:color w:val="000000" w:themeColor="text1"/>
               </w:rPr>
             </w:pPr>
-          </w:p>
-        </w:tc>
-        <w:tc>
-          <w:tcPr>
-            <w:tcW w:w="2469" w:type="dxa"/>
+            <w:r>
+              <w:rPr>
+                <w:rFonts w:hint="eastAsia"/>
+                <w:color w:val="000000" w:themeColor="text1"/>
+              </w:rPr>
+              <w:t>F</w:t>
+            </w:r>
+            <w:r>
+              <w:rPr>
+                <w:color w:val="000000" w:themeColor="text1"/>
+              </w:rPr>
+              <w:t>orget password</w:t>
+            </w:r>
+          </w:p>
+        </w:tc>
+        <w:tc>
+          <w:tcPr>
+            <w:tcW w:w="1217" w:type="dxa"/>
           </w:tcPr>
           <w:p>
             <w:pPr>
               <w:rPr>
-                <w:color w:val="000000" w:themeColor="text1"/>
-              </w:rPr>
-            </w:pPr>
-            <w:r>
-              <w:rPr>
-                <w:rFonts w:hint="eastAsia"/>
-                <w:color w:val="000000" w:themeColor="text1"/>
-              </w:rPr>
-              <w:t>F</w:t>
-            </w:r>
-            <w:r>
-              <w:rPr>
-                <w:color w:val="000000" w:themeColor="text1"/>
-              </w:rPr>
-              <w:t>orget password</w:t>
-            </w:r>
-          </w:p>
-        </w:tc>
-        <w:tc>
-          <w:tcPr>
-            <w:tcW w:w="1217" w:type="dxa"/>
-          </w:tcPr>
-          <w:p>
-            <w:pPr>
-              <w:rPr>
-                <w:rFonts w:hint="eastAsia"/>
                 <w:color w:val="000000" w:themeColor="text1"/>
               </w:rPr>
             </w:pPr>
@@ -309,11 +296,6 @@
             <w:tcW w:w="1843" w:type="dxa"/>
           </w:tcPr>
           <w:p>
-            <w:pPr>
-              <w:rPr>
-                <w:rFonts w:hint="eastAsia"/>
-              </w:rPr>
-            </w:pPr>
             <w:r>
               <w:t>2020.0</w:t>
             </w:r>
@@ -410,13 +392,7 @@
           <w:tcPr>
             <w:tcW w:w="2409" w:type="dxa"/>
           </w:tcPr>
-          <w:p>
-            <w:pPr>
-              <w:rPr>
-                <w:rFonts w:hint="eastAsia"/>
-              </w:rPr>
-            </w:pPr>
-          </w:p>
+          <w:p/>
         </w:tc>
       </w:tr>
       <w:tr>
@@ -448,11 +424,6 @@
             <w:tcW w:w="1217" w:type="dxa"/>
           </w:tcPr>
           <w:p>
-            <w:pPr>
-              <w:rPr>
-                <w:rFonts w:hint="eastAsia"/>
-              </w:rPr>
-            </w:pPr>
             <w:r>
               <w:rPr>
                 <w:color w:val="FF0000"/>
@@ -475,13 +446,7 @@
           <w:tcPr>
             <w:tcW w:w="2409" w:type="dxa"/>
           </w:tcPr>
-          <w:p>
-            <w:pPr>
-              <w:rPr>
-                <w:rFonts w:hint="eastAsia"/>
-              </w:rPr>
-            </w:pPr>
-          </w:p>
+          <w:p/>
         </w:tc>
       </w:tr>
       <w:tr>
@@ -1398,11 +1363,6 @@
             <w:tcW w:w="1217" w:type="dxa"/>
           </w:tcPr>
           <w:p>
-            <w:pPr>
-              <w:rPr>
-                <w:rFonts w:hint="eastAsia"/>
-              </w:rPr>
-            </w:pPr>
             <w:r>
               <w:rPr>
                 <w:rFonts w:hint="eastAsia"/>
@@ -1416,11 +1376,6 @@
             <w:tcW w:w="1843" w:type="dxa"/>
           </w:tcPr>
           <w:p>
-            <w:pPr>
-              <w:rPr>
-                <w:rFonts w:hint="eastAsia"/>
-              </w:rPr>
-            </w:pPr>
             <w:r>
               <w:rPr>
                 <w:rFonts w:hint="eastAsia"/>
@@ -1471,11 +1426,6 @@
             <w:tcW w:w="1217" w:type="dxa"/>
           </w:tcPr>
           <w:p>
-            <w:pPr>
-              <w:rPr>
-                <w:rFonts w:hint="eastAsia"/>
-              </w:rPr>
-            </w:pPr>
             <w:r>
               <w:rPr>
                 <w:rFonts w:hint="eastAsia"/>
@@ -1492,11 +1442,6 @@
             <w:tcW w:w="1843" w:type="dxa"/>
           </w:tcPr>
           <w:p>
-            <w:pPr>
-              <w:rPr>
-                <w:rFonts w:hint="eastAsia"/>
-              </w:rPr>
-            </w:pPr>
             <w:r>
               <w:rPr>
                 <w:rFonts w:hint="eastAsia"/>
@@ -1538,13 +1483,7 @@
               <w:t>Vie</w:t>
             </w:r>
             <w:r>
-              <w:t xml:space="preserve">w </w:t>
-            </w:r>
-            <w:r>
-              <w:t>teacher</w:t>
-            </w:r>
-            <w:r>
-              <w:t xml:space="preserve"> list</w:t>
+              <w:t>w teacher list</w:t>
             </w:r>
           </w:p>
         </w:tc>
@@ -1553,11 +1492,6 @@
             <w:tcW w:w="1217" w:type="dxa"/>
           </w:tcPr>
           <w:p>
-            <w:pPr>
-              <w:rPr>
-                <w:rFonts w:hint="eastAsia"/>
-              </w:rPr>
-            </w:pPr>
             <w:r>
               <w:rPr>
                 <w:rFonts w:hint="eastAsia"/>
@@ -1574,11 +1508,6 @@
             <w:tcW w:w="1843" w:type="dxa"/>
           </w:tcPr>
           <w:p>
-            <w:pPr>
-              <w:rPr>
-                <w:rFonts w:hint="eastAsia"/>
-              </w:rPr>
-            </w:pPr>
             <w:r>
               <w:rPr>
                 <w:rFonts w:hint="eastAsia"/>
@@ -1620,13 +1549,7 @@
               <w:t>Vie</w:t>
             </w:r>
             <w:r>
-              <w:t xml:space="preserve">w </w:t>
-            </w:r>
-            <w:r>
-              <w:t>module</w:t>
-            </w:r>
-            <w:r>
-              <w:t xml:space="preserve"> list</w:t>
+              <w:t>w module list</w:t>
             </w:r>
           </w:p>
         </w:tc>
@@ -1635,11 +1558,6 @@
             <w:tcW w:w="1217" w:type="dxa"/>
           </w:tcPr>
           <w:p>
-            <w:pPr>
-              <w:rPr>
-                <w:rFonts w:hint="eastAsia"/>
-              </w:rPr>
-            </w:pPr>
             <w:r>
               <w:rPr>
                 <w:rFonts w:hint="eastAsia"/>
@@ -1656,11 +1574,6 @@
             <w:tcW w:w="1843" w:type="dxa"/>
           </w:tcPr>
           <w:p>
-            <w:pPr>
-              <w:rPr>
-                <w:rFonts w:hint="eastAsia"/>
-              </w:rPr>
-            </w:pPr>
             <w:r>
               <w:rPr>
                 <w:rFonts w:hint="eastAsia"/>
@@ -1702,13 +1615,7 @@
               <w:t>Vie</w:t>
             </w:r>
             <w:r>
-              <w:t xml:space="preserve">w </w:t>
-            </w:r>
-            <w:r>
-              <w:t>session</w:t>
-            </w:r>
-            <w:r>
-              <w:t xml:space="preserve"> list</w:t>
+              <w:t>w session list</w:t>
             </w:r>
           </w:p>
         </w:tc>
@@ -1717,11 +1624,6 @@
             <w:tcW w:w="1217" w:type="dxa"/>
           </w:tcPr>
           <w:p>
-            <w:pPr>
-              <w:rPr>
-                <w:rFonts w:hint="eastAsia"/>
-              </w:rPr>
-            </w:pPr>
             <w:r>
               <w:rPr>
                 <w:rFonts w:hint="eastAsia"/>
@@ -1738,11 +1640,6 @@
             <w:tcW w:w="1843" w:type="dxa"/>
           </w:tcPr>
           <w:p>
-            <w:pPr>
-              <w:rPr>
-                <w:rFonts w:hint="eastAsia"/>
-              </w:rPr>
-            </w:pPr>
             <w:r>
               <w:rPr>
                 <w:rFonts w:hint="eastAsia"/>
@@ -2011,6 +1908,32 @@
       </w:tr>
     </w:tbl>
     <w:p/>
+    <w:p>
+      <w:r>
+        <w:t>presentation of the project (summary) and reflection, including clear discussion of original plan and actual project activities and schedule.</w:t>
+      </w:r>
+    </w:p>
+    <w:p/>
+    <w:p>
+      <w:r>
+        <w:rPr>
+          <w:rFonts w:hint="eastAsia"/>
+        </w:rPr>
+        <w:t>The</w:t>
+      </w:r>
+      <w:r>
+        <w:t xml:space="preserve"> original plan is </w:t>
+      </w:r>
+      <w:r>
+        <w:rPr>
+          <w:rFonts w:hint="eastAsia"/>
+        </w:rPr>
+        <w:t>list</w:t>
+      </w:r>
+      <w:r>
+        <w:t>ed in Part 2.2 as a Gantt chart.</w:t>
+      </w:r>
+    </w:p>
     <w:sectPr>
       <w:pgSz w:w="11900" w:h="16840"/>
       <w:pgMar w:top="1440" w:right="1440" w:bottom="1440" w:left="1440" w:header="708" w:footer="708" w:gutter="0"/>

</xml_diff>

<commit_message>
Wrote the project (summary) and reflection, including clear discussion of original plan and actual project activities and schedule.
</commit_message>
<xml_diff>
--- a/documentation/final report/Development Plan and Actual development.docx
+++ b/documentation/final report/Development Plan and Actual development.docx
@@ -33,9 +33,9 @@
         <w:tblLook w:val="04A0" w:firstRow="1" w:lastRow="0" w:firstColumn="1" w:lastColumn="0" w:noHBand="0" w:noVBand="1"/>
       </w:tblPr>
       <w:tblGrid>
-        <w:gridCol w:w="1129"/>
-        <w:gridCol w:w="2469"/>
-        <w:gridCol w:w="1217"/>
+        <w:gridCol w:w="1555"/>
+        <w:gridCol w:w="2268"/>
+        <w:gridCol w:w="992"/>
         <w:gridCol w:w="1843"/>
         <w:gridCol w:w="2409"/>
       </w:tblGrid>
@@ -45,23 +45,20 @@
         </w:trPr>
         <w:tc>
           <w:tcPr>
-            <w:tcW w:w="1129" w:type="dxa"/>
+            <w:tcW w:w="1555" w:type="dxa"/>
           </w:tcPr>
           <w:p>
             <w:pPr>
               <w:jc w:val="center"/>
             </w:pPr>
             <w:r>
-              <w:rPr>
-                <w:rFonts w:hint="eastAsia"/>
-              </w:rPr>
-              <w:t>Function</w:t>
-            </w:r>
-          </w:p>
-        </w:tc>
-        <w:tc>
-          <w:tcPr>
-            <w:tcW w:w="2469" w:type="dxa"/>
+              <w:t>Development</w:t>
+            </w:r>
+          </w:p>
+        </w:tc>
+        <w:tc>
+          <w:tcPr>
+            <w:tcW w:w="2268" w:type="dxa"/>
           </w:tcPr>
           <w:p>
             <w:r>
@@ -71,7 +68,7 @@
         </w:tc>
         <w:tc>
           <w:tcPr>
-            <w:tcW w:w="1217" w:type="dxa"/>
+            <w:tcW w:w="992" w:type="dxa"/>
           </w:tcPr>
           <w:p>
             <w:r>
@@ -105,6 +102,352 @@
                 <w:rFonts w:hint="eastAsia"/>
               </w:rPr>
               <w:t>omment</w:t>
+            </w:r>
+          </w:p>
+        </w:tc>
+      </w:tr>
+      <w:tr>
+        <w:trPr>
+          <w:trHeight w:val="615"/>
+        </w:trPr>
+        <w:tc>
+          <w:tcPr>
+            <w:tcW w:w="1555" w:type="dxa"/>
+            <w:vMerge w:val="restart"/>
+          </w:tcPr>
+          <w:p>
+            <w:pPr>
+              <w:jc w:val="center"/>
+            </w:pPr>
+            <w:r>
+              <w:rPr>
+                <w:rFonts w:hint="eastAsia"/>
+              </w:rPr>
+              <w:t>U</w:t>
+            </w:r>
+            <w:r>
+              <w:t>I development</w:t>
+            </w:r>
+          </w:p>
+        </w:tc>
+        <w:tc>
+          <w:tcPr>
+            <w:tcW w:w="2268" w:type="dxa"/>
+          </w:tcPr>
+          <w:p>
+            <w:r>
+              <w:rPr>
+                <w:rFonts w:hint="eastAsia"/>
+              </w:rPr>
+              <w:t>D</w:t>
+            </w:r>
+            <w:r>
+              <w:t>evelop all the required pages</w:t>
+            </w:r>
+          </w:p>
+        </w:tc>
+        <w:tc>
+          <w:tcPr>
+            <w:tcW w:w="992" w:type="dxa"/>
+          </w:tcPr>
+          <w:p>
+            <w:pPr>
+              <w:rPr>
+                <w:rFonts w:hint="eastAsia"/>
+                <w:color w:val="FF0000"/>
+              </w:rPr>
+            </w:pPr>
+            <w:r>
+              <w:rPr>
+                <w:rFonts w:hint="eastAsia"/>
+                <w:color w:val="FF0000"/>
+              </w:rPr>
+              <w:t>H</w:t>
+            </w:r>
+            <w:r>
+              <w:rPr>
+                <w:color w:val="FF0000"/>
+              </w:rPr>
+              <w:t>igh</w:t>
+            </w:r>
+          </w:p>
+        </w:tc>
+        <w:tc>
+          <w:tcPr>
+            <w:tcW w:w="1843" w:type="dxa"/>
+          </w:tcPr>
+          <w:p/>
+        </w:tc>
+        <w:tc>
+          <w:tcPr>
+            <w:tcW w:w="2409" w:type="dxa"/>
+          </w:tcPr>
+          <w:p/>
+        </w:tc>
+      </w:tr>
+      <w:tr>
+        <w:trPr>
+          <w:trHeight w:val="615"/>
+        </w:trPr>
+        <w:tc>
+          <w:tcPr>
+            <w:tcW w:w="1555" w:type="dxa"/>
+            <w:vMerge/>
+          </w:tcPr>
+          <w:p>
+            <w:pPr>
+              <w:jc w:val="center"/>
+              <w:rPr>
+                <w:rFonts w:hint="eastAsia"/>
+              </w:rPr>
+            </w:pPr>
+          </w:p>
+        </w:tc>
+        <w:tc>
+          <w:tcPr>
+            <w:tcW w:w="2268" w:type="dxa"/>
+          </w:tcPr>
+          <w:p>
+            <w:pPr>
+              <w:rPr>
+                <w:rFonts w:hint="eastAsia"/>
+              </w:rPr>
+            </w:pPr>
+            <w:r>
+              <w:t>Implement MVC pattern</w:t>
+            </w:r>
+          </w:p>
+        </w:tc>
+        <w:tc>
+          <w:tcPr>
+            <w:tcW w:w="992" w:type="dxa"/>
+          </w:tcPr>
+          <w:p>
+            <w:pPr>
+              <w:rPr>
+                <w:rFonts w:hint="eastAsia"/>
+                <w:color w:val="FF0000"/>
+              </w:rPr>
+            </w:pPr>
+            <w:r>
+              <w:rPr>
+                <w:rFonts w:hint="eastAsia"/>
+                <w:color w:val="FF0000"/>
+              </w:rPr>
+              <w:t>H</w:t>
+            </w:r>
+            <w:r>
+              <w:rPr>
+                <w:color w:val="FF0000"/>
+              </w:rPr>
+              <w:t>igh</w:t>
+            </w:r>
+          </w:p>
+        </w:tc>
+        <w:tc>
+          <w:tcPr>
+            <w:tcW w:w="1843" w:type="dxa"/>
+          </w:tcPr>
+          <w:p/>
+        </w:tc>
+        <w:tc>
+          <w:tcPr>
+            <w:tcW w:w="2409" w:type="dxa"/>
+          </w:tcPr>
+          <w:p/>
+        </w:tc>
+      </w:tr>
+      <w:tr>
+        <w:trPr>
+          <w:trHeight w:val="615"/>
+        </w:trPr>
+        <w:tc>
+          <w:tcPr>
+            <w:tcW w:w="1555" w:type="dxa"/>
+            <w:vMerge/>
+          </w:tcPr>
+          <w:p>
+            <w:pPr>
+              <w:jc w:val="center"/>
+              <w:rPr>
+                <w:rFonts w:hint="eastAsia"/>
+              </w:rPr>
+            </w:pPr>
+          </w:p>
+        </w:tc>
+        <w:tc>
+          <w:tcPr>
+            <w:tcW w:w="2268" w:type="dxa"/>
+          </w:tcPr>
+          <w:p>
+            <w:r>
+              <w:rPr>
+                <w:rFonts w:hint="eastAsia"/>
+              </w:rPr>
+              <w:t>A</w:t>
+            </w:r>
+            <w:r>
+              <w:t>pply framework to connect th</w:t>
+            </w:r>
+            <w:commentRangeStart w:id="0"/>
+            <w:r>
+              <w:t>e front-end to back-end</w:t>
+            </w:r>
+            <w:commentRangeEnd w:id="0"/>
+            <w:r>
+              <w:rPr>
+                <w:rStyle w:val="a7"/>
+              </w:rPr>
+              <w:commentReference w:id="0"/>
+            </w:r>
+          </w:p>
+        </w:tc>
+        <w:tc>
+          <w:tcPr>
+            <w:tcW w:w="992" w:type="dxa"/>
+          </w:tcPr>
+          <w:p>
+            <w:pPr>
+              <w:rPr>
+                <w:rFonts w:hint="eastAsia"/>
+                <w:color w:val="FF0000"/>
+              </w:rPr>
+            </w:pPr>
+            <w:r>
+              <w:rPr>
+                <w:rFonts w:hint="eastAsia"/>
+                <w:color w:val="FF0000"/>
+              </w:rPr>
+              <w:t>H</w:t>
+            </w:r>
+            <w:r>
+              <w:rPr>
+                <w:color w:val="FF0000"/>
+              </w:rPr>
+              <w:t>igh</w:t>
+            </w:r>
+          </w:p>
+        </w:tc>
+        <w:tc>
+          <w:tcPr>
+            <w:tcW w:w="1843" w:type="dxa"/>
+          </w:tcPr>
+          <w:p/>
+        </w:tc>
+        <w:tc>
+          <w:tcPr>
+            <w:tcW w:w="2409" w:type="dxa"/>
+          </w:tcPr>
+          <w:p/>
+        </w:tc>
+      </w:tr>
+      <w:tr>
+        <w:trPr>
+          <w:trHeight w:val="615"/>
+        </w:trPr>
+        <w:tc>
+          <w:tcPr>
+            <w:tcW w:w="1555" w:type="dxa"/>
+          </w:tcPr>
+          <w:p>
+            <w:pPr>
+              <w:jc w:val="center"/>
+              <w:rPr>
+                <w:rFonts w:hint="eastAsia"/>
+              </w:rPr>
+            </w:pPr>
+            <w:r>
+              <w:rPr>
+                <w:rFonts w:hint="eastAsia"/>
+              </w:rPr>
+              <w:t>Data</w:t>
+            </w:r>
+            <w:r>
+              <w:t>base development</w:t>
+            </w:r>
+          </w:p>
+        </w:tc>
+        <w:tc>
+          <w:tcPr>
+            <w:tcW w:w="2268" w:type="dxa"/>
+          </w:tcPr>
+          <w:p>
+            <w:pPr>
+              <w:rPr>
+                <w:rFonts w:hint="eastAsia"/>
+              </w:rPr>
+            </w:pPr>
+            <w:r>
+              <w:rPr>
+                <w:rFonts w:hint="eastAsia"/>
+              </w:rPr>
+              <w:t>I</w:t>
+            </w:r>
+            <w:r>
+              <w:t>mplement the database structure</w:t>
+            </w:r>
+          </w:p>
+        </w:tc>
+        <w:tc>
+          <w:tcPr>
+            <w:tcW w:w="992" w:type="dxa"/>
+          </w:tcPr>
+          <w:p>
+            <w:pPr>
+              <w:rPr>
+                <w:rFonts w:hint="eastAsia"/>
+                <w:color w:val="FF0000"/>
+              </w:rPr>
+            </w:pPr>
+            <w:r>
+              <w:rPr>
+                <w:rFonts w:hint="eastAsia"/>
+                <w:color w:val="FF0000"/>
+              </w:rPr>
+              <w:t>H</w:t>
+            </w:r>
+            <w:r>
+              <w:rPr>
+                <w:color w:val="FF0000"/>
+              </w:rPr>
+              <w:t>igh</w:t>
+            </w:r>
+          </w:p>
+        </w:tc>
+        <w:tc>
+          <w:tcPr>
+            <w:tcW w:w="1843" w:type="dxa"/>
+          </w:tcPr>
+          <w:p>
+            <w:pPr>
+              <w:rPr>
+                <w:rFonts w:hint="eastAsia"/>
+              </w:rPr>
+            </w:pPr>
+            <w:r>
+              <w:t>2020.03.22</w:t>
+            </w:r>
+          </w:p>
+        </w:tc>
+        <w:tc>
+          <w:tcPr>
+            <w:tcW w:w="2409" w:type="dxa"/>
+          </w:tcPr>
+          <w:p>
+            <w:r>
+              <w:rPr>
+                <w:rFonts w:hint="eastAsia"/>
+              </w:rPr>
+              <w:t>M</w:t>
+            </w:r>
+            <w:r>
+              <w:t>odified later</w:t>
+            </w:r>
+            <w:r>
+              <w:t xml:space="preserve">. Final version is confirmed on </w:t>
+            </w:r>
+            <w:r>
+              <w:t>2020.04.08</w:t>
             </w:r>
           </w:p>
         </w:tc>
@@ -115,7 +458,7 @@
         </w:trPr>
         <w:tc>
           <w:tcPr>
-            <w:tcW w:w="1129" w:type="dxa"/>
+            <w:tcW w:w="1555" w:type="dxa"/>
             <w:vMerge w:val="restart"/>
           </w:tcPr>
           <w:p>
@@ -134,11 +477,23 @@
               </w:rPr>
               <w:t>function</w:t>
             </w:r>
-          </w:p>
-        </w:tc>
-        <w:tc>
-          <w:tcPr>
-            <w:tcW w:w="2469" w:type="dxa"/>
+            <w:r>
+              <w:t xml:space="preserve"> </w:t>
+            </w:r>
+            <w:r>
+              <w:rPr>
+                <w:rFonts w:hint="eastAsia"/>
+              </w:rPr>
+              <w:t>d</w:t>
+            </w:r>
+            <w:r>
+              <w:t>evelopment</w:t>
+            </w:r>
+          </w:p>
+        </w:tc>
+        <w:tc>
+          <w:tcPr>
+            <w:tcW w:w="2268" w:type="dxa"/>
           </w:tcPr>
           <w:p>
             <w:r>
@@ -148,7 +503,7 @@
         </w:tc>
         <w:tc>
           <w:tcPr>
-            <w:tcW w:w="1217" w:type="dxa"/>
+            <w:tcW w:w="992" w:type="dxa"/>
           </w:tcPr>
           <w:p>
             <w:pPr>
@@ -188,14 +543,14 @@
         </w:trPr>
         <w:tc>
           <w:tcPr>
-            <w:tcW w:w="1129" w:type="dxa"/>
+            <w:tcW w:w="1555" w:type="dxa"/>
             <w:vMerge/>
           </w:tcPr>
           <w:p/>
         </w:tc>
         <w:tc>
           <w:tcPr>
-            <w:tcW w:w="2469" w:type="dxa"/>
+            <w:tcW w:w="2268" w:type="dxa"/>
           </w:tcPr>
           <w:p>
             <w:pPr>
@@ -220,7 +575,7 @@
         </w:tc>
         <w:tc>
           <w:tcPr>
-            <w:tcW w:w="1217" w:type="dxa"/>
+            <w:tcW w:w="992" w:type="dxa"/>
           </w:tcPr>
           <w:p>
             <w:pPr>
@@ -266,14 +621,14 @@
         </w:trPr>
         <w:tc>
           <w:tcPr>
-            <w:tcW w:w="1129" w:type="dxa"/>
+            <w:tcW w:w="1555" w:type="dxa"/>
             <w:vMerge/>
           </w:tcPr>
           <w:p/>
         </w:tc>
         <w:tc>
           <w:tcPr>
-            <w:tcW w:w="2469" w:type="dxa"/>
+            <w:tcW w:w="2268" w:type="dxa"/>
           </w:tcPr>
           <w:p>
             <w:r>
@@ -283,7 +638,7 @@
         </w:tc>
         <w:tc>
           <w:tcPr>
-            <w:tcW w:w="1217" w:type="dxa"/>
+            <w:tcW w:w="992" w:type="dxa"/>
           </w:tcPr>
           <w:p>
             <w:r>
@@ -333,10 +688,15 @@
         </w:trPr>
         <w:tc>
           <w:tcPr>
-            <w:tcW w:w="1129" w:type="dxa"/>
+            <w:tcW w:w="1555" w:type="dxa"/>
             <w:vMerge w:val="restart"/>
           </w:tcPr>
           <w:p>
+            <w:pPr>
+              <w:rPr>
+                <w:rFonts w:hint="eastAsia"/>
+              </w:rPr>
+            </w:pPr>
             <w:r>
               <w:t xml:space="preserve">Teacher </w:t>
             </w:r>
@@ -344,13 +704,16 @@
               <w:rPr>
                 <w:rFonts w:hint="eastAsia"/>
               </w:rPr>
-              <w:t>function</w:t>
-            </w:r>
-          </w:p>
-        </w:tc>
-        <w:tc>
-          <w:tcPr>
-            <w:tcW w:w="2469" w:type="dxa"/>
+              <w:t xml:space="preserve">function </w:t>
+            </w:r>
+            <w:r>
+              <w:t>development</w:t>
+            </w:r>
+          </w:p>
+        </w:tc>
+        <w:tc>
+          <w:tcPr>
+            <w:tcW w:w="2268" w:type="dxa"/>
           </w:tcPr>
           <w:p>
             <w:r>
@@ -360,7 +723,7 @@
         </w:tc>
         <w:tc>
           <w:tcPr>
-            <w:tcW w:w="1217" w:type="dxa"/>
+            <w:tcW w:w="992" w:type="dxa"/>
           </w:tcPr>
           <w:p>
             <w:r>
@@ -401,14 +764,14 @@
         </w:trPr>
         <w:tc>
           <w:tcPr>
-            <w:tcW w:w="1129" w:type="dxa"/>
+            <w:tcW w:w="1555" w:type="dxa"/>
             <w:vMerge/>
           </w:tcPr>
           <w:p/>
         </w:tc>
         <w:tc>
           <w:tcPr>
-            <w:tcW w:w="2469" w:type="dxa"/>
+            <w:tcW w:w="2268" w:type="dxa"/>
           </w:tcPr>
           <w:p>
             <w:r>
@@ -421,7 +784,7 @@
         </w:tc>
         <w:tc>
           <w:tcPr>
-            <w:tcW w:w="1217" w:type="dxa"/>
+            <w:tcW w:w="992" w:type="dxa"/>
           </w:tcPr>
           <w:p>
             <w:r>
@@ -455,14 +818,14 @@
         </w:trPr>
         <w:tc>
           <w:tcPr>
-            <w:tcW w:w="1129" w:type="dxa"/>
+            <w:tcW w:w="1555" w:type="dxa"/>
             <w:vMerge/>
           </w:tcPr>
           <w:p/>
         </w:tc>
         <w:tc>
           <w:tcPr>
-            <w:tcW w:w="2469" w:type="dxa"/>
+            <w:tcW w:w="2268" w:type="dxa"/>
           </w:tcPr>
           <w:p>
             <w:r>
@@ -472,7 +835,7 @@
         </w:tc>
         <w:tc>
           <w:tcPr>
-            <w:tcW w:w="1217" w:type="dxa"/>
+            <w:tcW w:w="992" w:type="dxa"/>
           </w:tcPr>
           <w:p>
             <w:r>
@@ -503,14 +866,14 @@
         </w:trPr>
         <w:tc>
           <w:tcPr>
-            <w:tcW w:w="1129" w:type="dxa"/>
+            <w:tcW w:w="1555" w:type="dxa"/>
             <w:vMerge/>
           </w:tcPr>
           <w:p/>
         </w:tc>
         <w:tc>
           <w:tcPr>
-            <w:tcW w:w="2469" w:type="dxa"/>
+            <w:tcW w:w="2268" w:type="dxa"/>
           </w:tcPr>
           <w:p>
             <w:r>
@@ -520,7 +883,7 @@
         </w:tc>
         <w:tc>
           <w:tcPr>
-            <w:tcW w:w="1217" w:type="dxa"/>
+            <w:tcW w:w="992" w:type="dxa"/>
           </w:tcPr>
           <w:p>
             <w:r>
@@ -557,14 +920,14 @@
         </w:trPr>
         <w:tc>
           <w:tcPr>
-            <w:tcW w:w="1129" w:type="dxa"/>
+            <w:tcW w:w="1555" w:type="dxa"/>
             <w:vMerge/>
           </w:tcPr>
           <w:p/>
         </w:tc>
         <w:tc>
           <w:tcPr>
-            <w:tcW w:w="2469" w:type="dxa"/>
+            <w:tcW w:w="2268" w:type="dxa"/>
           </w:tcPr>
           <w:p>
             <w:r>
@@ -574,7 +937,7 @@
         </w:tc>
         <w:tc>
           <w:tcPr>
-            <w:tcW w:w="1217" w:type="dxa"/>
+            <w:tcW w:w="992" w:type="dxa"/>
           </w:tcPr>
           <w:p>
             <w:r>
@@ -624,14 +987,14 @@
         </w:trPr>
         <w:tc>
           <w:tcPr>
-            <w:tcW w:w="1129" w:type="dxa"/>
+            <w:tcW w:w="1555" w:type="dxa"/>
             <w:vMerge/>
           </w:tcPr>
           <w:p/>
         </w:tc>
         <w:tc>
           <w:tcPr>
-            <w:tcW w:w="2469" w:type="dxa"/>
+            <w:tcW w:w="2268" w:type="dxa"/>
           </w:tcPr>
           <w:p>
             <w:r>
@@ -665,7 +1028,7 @@
         </w:tc>
         <w:tc>
           <w:tcPr>
-            <w:tcW w:w="1217" w:type="dxa"/>
+            <w:tcW w:w="992" w:type="dxa"/>
           </w:tcPr>
           <w:p>
             <w:pPr>
@@ -673,8 +1036,8 @@
                 <w:color w:val="FF0000"/>
               </w:rPr>
             </w:pPr>
-            <w:bookmarkStart w:id="0" w:name="OLE_LINK16"/>
-            <w:bookmarkStart w:id="1" w:name="OLE_LINK17"/>
+            <w:bookmarkStart w:id="1" w:name="OLE_LINK16"/>
+            <w:bookmarkStart w:id="2" w:name="OLE_LINK17"/>
             <w:r>
               <w:rPr>
                 <w:b/>
@@ -683,8 +1046,8 @@
               </w:rPr>
               <w:t>Very High</w:t>
             </w:r>
-            <w:bookmarkEnd w:id="0"/>
             <w:bookmarkEnd w:id="1"/>
+            <w:bookmarkEnd w:id="2"/>
           </w:p>
         </w:tc>
         <w:tc>
@@ -704,13 +1067,7 @@
           </w:tcPr>
           <w:p>
             <w:r>
-              <w:t xml:space="preserve">Find open </w:t>
-            </w:r>
-            <w:r>
-              <w:t>source</w:t>
-            </w:r>
-            <w:r>
-              <w:t xml:space="preserve"> algorithm</w:t>
+              <w:t>Find open source algorithm</w:t>
             </w:r>
           </w:p>
         </w:tc>
@@ -721,14 +1078,14 @@
         </w:trPr>
         <w:tc>
           <w:tcPr>
-            <w:tcW w:w="1129" w:type="dxa"/>
+            <w:tcW w:w="1555" w:type="dxa"/>
             <w:vMerge/>
           </w:tcPr>
           <w:p/>
         </w:tc>
         <w:tc>
           <w:tcPr>
-            <w:tcW w:w="2469" w:type="dxa"/>
+            <w:tcW w:w="2268" w:type="dxa"/>
           </w:tcPr>
           <w:p>
             <w:r>
@@ -747,7 +1104,7 @@
         </w:tc>
         <w:tc>
           <w:tcPr>
-            <w:tcW w:w="1217" w:type="dxa"/>
+            <w:tcW w:w="992" w:type="dxa"/>
           </w:tcPr>
           <w:p>
             <w:pPr>
@@ -787,14 +1144,14 @@
         </w:trPr>
         <w:tc>
           <w:tcPr>
-            <w:tcW w:w="1129" w:type="dxa"/>
+            <w:tcW w:w="1555" w:type="dxa"/>
             <w:vMerge/>
           </w:tcPr>
           <w:p/>
         </w:tc>
         <w:tc>
           <w:tcPr>
-            <w:tcW w:w="2469" w:type="dxa"/>
+            <w:tcW w:w="2268" w:type="dxa"/>
           </w:tcPr>
           <w:p>
             <w:r>
@@ -810,7 +1167,7 @@
         </w:tc>
         <w:tc>
           <w:tcPr>
-            <w:tcW w:w="1217" w:type="dxa"/>
+            <w:tcW w:w="992" w:type="dxa"/>
           </w:tcPr>
           <w:p>
             <w:pPr>
@@ -846,14 +1203,14 @@
         </w:trPr>
         <w:tc>
           <w:tcPr>
-            <w:tcW w:w="1129" w:type="dxa"/>
+            <w:tcW w:w="1555" w:type="dxa"/>
             <w:vMerge/>
           </w:tcPr>
           <w:p/>
         </w:tc>
         <w:tc>
           <w:tcPr>
-            <w:tcW w:w="2469" w:type="dxa"/>
+            <w:tcW w:w="2268" w:type="dxa"/>
           </w:tcPr>
           <w:p>
             <w:r>
@@ -863,7 +1220,7 @@
         </w:tc>
         <w:tc>
           <w:tcPr>
-            <w:tcW w:w="1217" w:type="dxa"/>
+            <w:tcW w:w="992" w:type="dxa"/>
           </w:tcPr>
           <w:p>
             <w:pPr>
@@ -899,14 +1256,14 @@
         </w:trPr>
         <w:tc>
           <w:tcPr>
-            <w:tcW w:w="1129" w:type="dxa"/>
+            <w:tcW w:w="1555" w:type="dxa"/>
             <w:vMerge/>
           </w:tcPr>
           <w:p/>
         </w:tc>
         <w:tc>
           <w:tcPr>
-            <w:tcW w:w="2469" w:type="dxa"/>
+            <w:tcW w:w="2268" w:type="dxa"/>
           </w:tcPr>
           <w:p>
             <w:r>
@@ -916,7 +1273,7 @@
         </w:tc>
         <w:tc>
           <w:tcPr>
-            <w:tcW w:w="1217" w:type="dxa"/>
+            <w:tcW w:w="992" w:type="dxa"/>
           </w:tcPr>
           <w:p>
             <w:r>
@@ -950,14 +1307,14 @@
         </w:trPr>
         <w:tc>
           <w:tcPr>
-            <w:tcW w:w="1129" w:type="dxa"/>
+            <w:tcW w:w="1555" w:type="dxa"/>
             <w:vMerge/>
           </w:tcPr>
           <w:p/>
         </w:tc>
         <w:tc>
           <w:tcPr>
-            <w:tcW w:w="2469" w:type="dxa"/>
+            <w:tcW w:w="2268" w:type="dxa"/>
           </w:tcPr>
           <w:p>
             <w:r>
@@ -967,7 +1324,7 @@
         </w:tc>
         <w:tc>
           <w:tcPr>
-            <w:tcW w:w="1217" w:type="dxa"/>
+            <w:tcW w:w="992" w:type="dxa"/>
           </w:tcPr>
           <w:p>
             <w:r>
@@ -1001,14 +1358,14 @@
         </w:trPr>
         <w:tc>
           <w:tcPr>
-            <w:tcW w:w="1129" w:type="dxa"/>
+            <w:tcW w:w="1555" w:type="dxa"/>
             <w:vMerge/>
           </w:tcPr>
           <w:p/>
         </w:tc>
         <w:tc>
           <w:tcPr>
-            <w:tcW w:w="2469" w:type="dxa"/>
+            <w:tcW w:w="2268" w:type="dxa"/>
           </w:tcPr>
           <w:p>
             <w:r>
@@ -1021,7 +1378,7 @@
         </w:tc>
         <w:tc>
           <w:tcPr>
-            <w:tcW w:w="1217" w:type="dxa"/>
+            <w:tcW w:w="992" w:type="dxa"/>
           </w:tcPr>
           <w:p>
             <w:r>
@@ -1062,14 +1419,14 @@
         </w:trPr>
         <w:tc>
           <w:tcPr>
-            <w:tcW w:w="1129" w:type="dxa"/>
+            <w:tcW w:w="1555" w:type="dxa"/>
             <w:vMerge/>
           </w:tcPr>
           <w:p/>
         </w:tc>
         <w:tc>
           <w:tcPr>
-            <w:tcW w:w="2469" w:type="dxa"/>
+            <w:tcW w:w="2268" w:type="dxa"/>
           </w:tcPr>
           <w:p>
             <w:r>
@@ -1082,7 +1439,7 @@
         </w:tc>
         <w:tc>
           <w:tcPr>
-            <w:tcW w:w="1217" w:type="dxa"/>
+            <w:tcW w:w="992" w:type="dxa"/>
           </w:tcPr>
           <w:p>
             <w:r>
@@ -1113,14 +1470,14 @@
         </w:trPr>
         <w:tc>
           <w:tcPr>
-            <w:tcW w:w="1129" w:type="dxa"/>
+            <w:tcW w:w="1555" w:type="dxa"/>
             <w:vMerge/>
           </w:tcPr>
           <w:p/>
         </w:tc>
         <w:tc>
           <w:tcPr>
-            <w:tcW w:w="2469" w:type="dxa"/>
+            <w:tcW w:w="2268" w:type="dxa"/>
           </w:tcPr>
           <w:p>
             <w:r>
@@ -1130,16 +1487,16 @@
         </w:tc>
         <w:tc>
           <w:tcPr>
-            <w:tcW w:w="1217" w:type="dxa"/>
-          </w:tcPr>
-          <w:p>
-            <w:bookmarkStart w:id="2" w:name="OLE_LINK18"/>
-            <w:bookmarkStart w:id="3" w:name="OLE_LINK19"/>
+            <w:tcW w:w="992" w:type="dxa"/>
+          </w:tcPr>
+          <w:p>
+            <w:bookmarkStart w:id="3" w:name="OLE_LINK18"/>
+            <w:bookmarkStart w:id="4" w:name="OLE_LINK19"/>
             <w:r>
               <w:t>Medium</w:t>
             </w:r>
-            <w:bookmarkEnd w:id="2"/>
             <w:bookmarkEnd w:id="3"/>
+            <w:bookmarkEnd w:id="4"/>
           </w:p>
         </w:tc>
         <w:tc>
@@ -1165,14 +1522,14 @@
         </w:trPr>
         <w:tc>
           <w:tcPr>
-            <w:tcW w:w="1129" w:type="dxa"/>
+            <w:tcW w:w="1555" w:type="dxa"/>
             <w:vMerge/>
           </w:tcPr>
           <w:p/>
         </w:tc>
         <w:tc>
           <w:tcPr>
-            <w:tcW w:w="2469" w:type="dxa"/>
+            <w:tcW w:w="2268" w:type="dxa"/>
           </w:tcPr>
           <w:p>
             <w:r>
@@ -1182,7 +1539,7 @@
         </w:tc>
         <w:tc>
           <w:tcPr>
-            <w:tcW w:w="1217" w:type="dxa"/>
+            <w:tcW w:w="992" w:type="dxa"/>
           </w:tcPr>
           <w:p>
             <w:r>
@@ -1213,28 +1570,24 @@
         </w:trPr>
         <w:tc>
           <w:tcPr>
-            <w:tcW w:w="1129" w:type="dxa"/>
+            <w:tcW w:w="1555" w:type="dxa"/>
             <w:vMerge/>
           </w:tcPr>
           <w:p/>
         </w:tc>
         <w:tc>
           <w:tcPr>
-            <w:tcW w:w="2469" w:type="dxa"/>
-          </w:tcPr>
-          <w:p>
-            <w:r>
-              <w:t xml:space="preserve">Save session attendance </w:t>
-            </w:r>
-            <w:r>
-              <w:lastRenderedPageBreak/>
-              <w:t>information to local file</w:t>
-            </w:r>
-          </w:p>
-        </w:tc>
-        <w:tc>
-          <w:tcPr>
-            <w:tcW w:w="1217" w:type="dxa"/>
+            <w:tcW w:w="2268" w:type="dxa"/>
+          </w:tcPr>
+          <w:p>
+            <w:r>
+              <w:t>Save session attendance information to local file</w:t>
+            </w:r>
+          </w:p>
+        </w:tc>
+        <w:tc>
+          <w:tcPr>
+            <w:tcW w:w="992" w:type="dxa"/>
           </w:tcPr>
           <w:p>
             <w:r>
@@ -1242,7 +1595,6 @@
                 <w:rFonts w:hint="eastAsia"/>
                 <w:color w:val="FF0000"/>
               </w:rPr>
-              <w:lastRenderedPageBreak/>
               <w:t>High</w:t>
             </w:r>
           </w:p>
@@ -1270,14 +1622,14 @@
         </w:trPr>
         <w:tc>
           <w:tcPr>
-            <w:tcW w:w="1129" w:type="dxa"/>
+            <w:tcW w:w="1555" w:type="dxa"/>
             <w:vMerge/>
           </w:tcPr>
           <w:p/>
         </w:tc>
         <w:tc>
           <w:tcPr>
-            <w:tcW w:w="2469" w:type="dxa"/>
+            <w:tcW w:w="2268" w:type="dxa"/>
           </w:tcPr>
           <w:p>
             <w:r>
@@ -1296,7 +1648,7 @@
         </w:tc>
         <w:tc>
           <w:tcPr>
-            <w:tcW w:w="1217" w:type="dxa"/>
+            <w:tcW w:w="992" w:type="dxa"/>
           </w:tcPr>
           <w:p>
             <w:r>
@@ -1333,7 +1685,7 @@
         </w:trPr>
         <w:tc>
           <w:tcPr>
-            <w:tcW w:w="1129" w:type="dxa"/>
+            <w:tcW w:w="1555" w:type="dxa"/>
             <w:vMerge w:val="restart"/>
           </w:tcPr>
           <w:p>
@@ -1346,11 +1698,14 @@
               </w:rPr>
               <w:t>function</w:t>
             </w:r>
-          </w:p>
-        </w:tc>
-        <w:tc>
-          <w:tcPr>
-            <w:tcW w:w="2469" w:type="dxa"/>
+            <w:r>
+              <w:t xml:space="preserve"> development</w:t>
+            </w:r>
+          </w:p>
+        </w:tc>
+        <w:tc>
+          <w:tcPr>
+            <w:tcW w:w="2268" w:type="dxa"/>
           </w:tcPr>
           <w:p>
             <w:r>
@@ -1360,7 +1715,7 @@
         </w:tc>
         <w:tc>
           <w:tcPr>
-            <w:tcW w:w="1217" w:type="dxa"/>
+            <w:tcW w:w="992" w:type="dxa"/>
           </w:tcPr>
           <w:p>
             <w:r>
@@ -1390,8 +1745,21 @@
         <w:tc>
           <w:tcPr>
             <w:tcW w:w="2409" w:type="dxa"/>
-          </w:tcPr>
-          <w:p/>
+            <w:vMerge w:val="restart"/>
+          </w:tcPr>
+          <w:p>
+            <w:r>
+              <w:t xml:space="preserve">All the information can be access by directly login local database, with the help of </w:t>
+            </w:r>
+            <w:proofErr w:type="spellStart"/>
+            <w:r>
+              <w:t>workbrench</w:t>
+            </w:r>
+            <w:proofErr w:type="spellEnd"/>
+            <w:r>
+              <w:t>.</w:t>
+            </w:r>
+          </w:p>
         </w:tc>
       </w:tr>
       <w:tr>
@@ -1400,14 +1768,14 @@
         </w:trPr>
         <w:tc>
           <w:tcPr>
-            <w:tcW w:w="1129" w:type="dxa"/>
+            <w:tcW w:w="1555" w:type="dxa"/>
             <w:vMerge/>
           </w:tcPr>
           <w:p/>
         </w:tc>
         <w:tc>
           <w:tcPr>
-            <w:tcW w:w="2469" w:type="dxa"/>
+            <w:tcW w:w="2268" w:type="dxa"/>
           </w:tcPr>
           <w:p>
             <w:r>
@@ -1423,7 +1791,7 @@
         </w:tc>
         <w:tc>
           <w:tcPr>
-            <w:tcW w:w="1217" w:type="dxa"/>
+            <w:tcW w:w="992" w:type="dxa"/>
           </w:tcPr>
           <w:p>
             <w:r>
@@ -1456,6 +1824,7 @@
         <w:tc>
           <w:tcPr>
             <w:tcW w:w="2409" w:type="dxa"/>
+            <w:vMerge/>
           </w:tcPr>
           <w:p/>
         </w:tc>
@@ -1466,14 +1835,14 @@
         </w:trPr>
         <w:tc>
           <w:tcPr>
-            <w:tcW w:w="1129" w:type="dxa"/>
+            <w:tcW w:w="1555" w:type="dxa"/>
             <w:vMerge/>
           </w:tcPr>
           <w:p/>
         </w:tc>
         <w:tc>
           <w:tcPr>
-            <w:tcW w:w="2469" w:type="dxa"/>
+            <w:tcW w:w="2268" w:type="dxa"/>
           </w:tcPr>
           <w:p>
             <w:r>
@@ -1489,7 +1858,7 @@
         </w:tc>
         <w:tc>
           <w:tcPr>
-            <w:tcW w:w="1217" w:type="dxa"/>
+            <w:tcW w:w="992" w:type="dxa"/>
           </w:tcPr>
           <w:p>
             <w:r>
@@ -1522,6 +1891,7 @@
         <w:tc>
           <w:tcPr>
             <w:tcW w:w="2409" w:type="dxa"/>
+            <w:vMerge/>
           </w:tcPr>
           <w:p/>
         </w:tc>
@@ -1532,14 +1902,14 @@
         </w:trPr>
         <w:tc>
           <w:tcPr>
-            <w:tcW w:w="1129" w:type="dxa"/>
+            <w:tcW w:w="1555" w:type="dxa"/>
             <w:vMerge/>
           </w:tcPr>
           <w:p/>
         </w:tc>
         <w:tc>
           <w:tcPr>
-            <w:tcW w:w="2469" w:type="dxa"/>
+            <w:tcW w:w="2268" w:type="dxa"/>
           </w:tcPr>
           <w:p>
             <w:r>
@@ -1555,7 +1925,7 @@
         </w:tc>
         <w:tc>
           <w:tcPr>
-            <w:tcW w:w="1217" w:type="dxa"/>
+            <w:tcW w:w="992" w:type="dxa"/>
           </w:tcPr>
           <w:p>
             <w:r>
@@ -1588,6 +1958,7 @@
         <w:tc>
           <w:tcPr>
             <w:tcW w:w="2409" w:type="dxa"/>
+            <w:vMerge/>
           </w:tcPr>
           <w:p/>
         </w:tc>
@@ -1598,14 +1969,14 @@
         </w:trPr>
         <w:tc>
           <w:tcPr>
-            <w:tcW w:w="1129" w:type="dxa"/>
+            <w:tcW w:w="1555" w:type="dxa"/>
             <w:vMerge/>
           </w:tcPr>
           <w:p/>
         </w:tc>
         <w:tc>
           <w:tcPr>
-            <w:tcW w:w="2469" w:type="dxa"/>
+            <w:tcW w:w="2268" w:type="dxa"/>
           </w:tcPr>
           <w:p>
             <w:r>
@@ -1621,7 +1992,7 @@
         </w:tc>
         <w:tc>
           <w:tcPr>
-            <w:tcW w:w="1217" w:type="dxa"/>
+            <w:tcW w:w="992" w:type="dxa"/>
           </w:tcPr>
           <w:p>
             <w:r>
@@ -1654,6 +2025,7 @@
         <w:tc>
           <w:tcPr>
             <w:tcW w:w="2409" w:type="dxa"/>
+            <w:vMerge/>
           </w:tcPr>
           <w:p/>
         </w:tc>
@@ -1664,14 +2036,14 @@
         </w:trPr>
         <w:tc>
           <w:tcPr>
-            <w:tcW w:w="1129" w:type="dxa"/>
+            <w:tcW w:w="1555" w:type="dxa"/>
             <w:vMerge/>
           </w:tcPr>
           <w:p/>
         </w:tc>
         <w:tc>
           <w:tcPr>
-            <w:tcW w:w="2469" w:type="dxa"/>
+            <w:tcW w:w="2268" w:type="dxa"/>
           </w:tcPr>
           <w:p>
             <w:r>
@@ -1681,7 +2053,7 @@
         </w:tc>
         <w:tc>
           <w:tcPr>
-            <w:tcW w:w="1217" w:type="dxa"/>
+            <w:tcW w:w="992" w:type="dxa"/>
           </w:tcPr>
           <w:p>
             <w:r>
@@ -1714,8 +2086,27 @@
         <w:tc>
           <w:tcPr>
             <w:tcW w:w="2409" w:type="dxa"/>
-          </w:tcPr>
-          <w:p/>
+            <w:vMerge w:val="restart"/>
+          </w:tcPr>
+          <w:p>
+            <w:r>
+              <w:rPr>
+                <w:rFonts w:hint="eastAsia"/>
+              </w:rPr>
+              <w:t>A</w:t>
+            </w:r>
+            <w:r>
+              <w:t xml:space="preserve">ll these operations can be done using MySQL </w:t>
+            </w:r>
+            <w:proofErr w:type="spellStart"/>
+            <w:r>
+              <w:t>workbrench</w:t>
+            </w:r>
+            <w:proofErr w:type="spellEnd"/>
+            <w:r>
+              <w:t>. However, this program should have provided a batch import operation. With limited time, this part hasn’t been implemented</w:t>
+            </w:r>
+          </w:p>
         </w:tc>
       </w:tr>
       <w:tr>
@@ -1724,14 +2115,14 @@
         </w:trPr>
         <w:tc>
           <w:tcPr>
-            <w:tcW w:w="1129" w:type="dxa"/>
+            <w:tcW w:w="1555" w:type="dxa"/>
             <w:vMerge/>
           </w:tcPr>
           <w:p/>
         </w:tc>
         <w:tc>
           <w:tcPr>
-            <w:tcW w:w="2469" w:type="dxa"/>
+            <w:tcW w:w="2268" w:type="dxa"/>
           </w:tcPr>
           <w:p>
             <w:r>
@@ -1741,7 +2132,7 @@
         </w:tc>
         <w:tc>
           <w:tcPr>
-            <w:tcW w:w="1217" w:type="dxa"/>
+            <w:tcW w:w="992" w:type="dxa"/>
           </w:tcPr>
           <w:p>
             <w:r>
@@ -1778,6 +2169,7 @@
         <w:tc>
           <w:tcPr>
             <w:tcW w:w="2409" w:type="dxa"/>
+            <w:vMerge/>
           </w:tcPr>
           <w:p/>
         </w:tc>
@@ -1788,14 +2180,14 @@
         </w:trPr>
         <w:tc>
           <w:tcPr>
-            <w:tcW w:w="1129" w:type="dxa"/>
+            <w:tcW w:w="1555" w:type="dxa"/>
             <w:vMerge/>
           </w:tcPr>
           <w:p/>
         </w:tc>
         <w:tc>
           <w:tcPr>
-            <w:tcW w:w="2469" w:type="dxa"/>
+            <w:tcW w:w="2268" w:type="dxa"/>
           </w:tcPr>
           <w:p>
             <w:r>
@@ -1805,17 +2197,11 @@
         </w:tc>
         <w:tc>
           <w:tcPr>
-            <w:tcW w:w="1217" w:type="dxa"/>
-          </w:tcPr>
-          <w:p>
-            <w:r>
-              <w:rPr>
-                <w:rFonts w:hint="eastAsia"/>
-              </w:rPr>
-              <w:t>L</w:t>
-            </w:r>
-            <w:r>
-              <w:t>ow</w:t>
+            <w:tcW w:w="992" w:type="dxa"/>
+          </w:tcPr>
+          <w:p>
+            <w:r>
+              <w:t>-</w:t>
             </w:r>
           </w:p>
         </w:tc>
@@ -1831,13 +2217,14 @@
               <w:t>n</w:t>
             </w:r>
             <w:r>
-              <w:t>ot completed</w:t>
+              <w:t>ot necessary</w:t>
             </w:r>
           </w:p>
         </w:tc>
         <w:tc>
           <w:tcPr>
             <w:tcW w:w="2409" w:type="dxa"/>
+            <w:vMerge/>
           </w:tcPr>
           <w:p/>
         </w:tc>
@@ -1848,14 +2235,14 @@
         </w:trPr>
         <w:tc>
           <w:tcPr>
-            <w:tcW w:w="1129" w:type="dxa"/>
+            <w:tcW w:w="1555" w:type="dxa"/>
             <w:vMerge/>
           </w:tcPr>
           <w:p/>
         </w:tc>
         <w:tc>
           <w:tcPr>
-            <w:tcW w:w="2469" w:type="dxa"/>
+            <w:tcW w:w="2268" w:type="dxa"/>
           </w:tcPr>
           <w:p>
             <w:r>
@@ -1865,7 +2252,7 @@
         </w:tc>
         <w:tc>
           <w:tcPr>
-            <w:tcW w:w="1217" w:type="dxa"/>
+            <w:tcW w:w="992" w:type="dxa"/>
           </w:tcPr>
           <w:p>
             <w:r>
@@ -1902,6 +2289,7 @@
         <w:tc>
           <w:tcPr>
             <w:tcW w:w="2409" w:type="dxa"/>
+            <w:vMerge/>
           </w:tcPr>
           <w:p/>
         </w:tc>
@@ -1932,6 +2320,674 @@
       </w:r>
       <w:r>
         <w:t>ed in Part 2.2 as a Gantt chart.</w:t>
+      </w:r>
+      <w:r>
+        <w:t xml:space="preserve"> In the original plan, there is an outstanding characteristic that we undermined some of the working load and make the plan too idealized. For instance, in the original plan, UI development was only given one </w:t>
+      </w:r>
+      <w:proofErr w:type="gramStart"/>
+      <w:r>
+        <w:t>week</w:t>
+      </w:r>
+      <w:proofErr w:type="gramEnd"/>
+      <w:r>
+        <w:t xml:space="preserve"> </w:t>
+      </w:r>
+      <w:r>
+        <w:t xml:space="preserve">and </w:t>
+      </w:r>
+      <w:r>
+        <w:t xml:space="preserve">information visualization was </w:t>
+      </w:r>
+      <w:r>
+        <w:t>only given one week</w:t>
+      </w:r>
+      <w:r>
+        <w:t>.</w:t>
+      </w:r>
+      <w:r>
+        <w:rPr>
+          <w:rFonts w:hint="eastAsia"/>
+        </w:rPr>
+        <w:t xml:space="preserve"> </w:t>
+      </w:r>
+      <w:r>
+        <w:rPr>
+          <w:rFonts w:hint="eastAsia"/>
+        </w:rPr>
+        <w:t>A</w:t>
+      </w:r>
+      <w:r>
+        <w:t xml:space="preserve">lso, there is </w:t>
+      </w:r>
+      <w:r>
+        <w:t>nearly</w:t>
+      </w:r>
+      <w:r>
+        <w:t xml:space="preserve"> no progress in spring festival, the time period is wasted. Th</w:t>
+      </w:r>
+      <w:r>
+        <w:t>e</w:t>
+      </w:r>
+      <w:r>
+        <w:t>s</w:t>
+      </w:r>
+      <w:r>
+        <w:t>e</w:t>
+      </w:r>
+      <w:r>
+        <w:t xml:space="preserve"> lead to a </w:t>
+      </w:r>
+      <w:r>
+        <w:t>lack of time in the last month.</w:t>
+      </w:r>
+      <w:r>
+        <w:t xml:space="preserve"> </w:t>
+      </w:r>
+    </w:p>
+    <w:p>
+      <w:pPr>
+        <w:pStyle w:val="a6"/>
+        <w:numPr>
+          <w:ilvl w:val="0"/>
+          <w:numId w:val="4"/>
+        </w:numPr>
+        <w:ind w:firstLineChars="0"/>
+        <w:rPr>
+          <w:b/>
+          <w:bCs/>
+        </w:rPr>
+      </w:pPr>
+      <w:r>
+        <w:rPr>
+          <w:rFonts w:hint="eastAsia"/>
+          <w:b/>
+          <w:bCs/>
+        </w:rPr>
+        <w:t>U</w:t>
+      </w:r>
+      <w:r>
+        <w:rPr>
+          <w:b/>
+          <w:bCs/>
+        </w:rPr>
+        <w:t xml:space="preserve">I </w:t>
+      </w:r>
+      <w:r>
+        <w:rPr>
+          <w:b/>
+          <w:bCs/>
+        </w:rPr>
+        <w:t>implementation</w:t>
+      </w:r>
+    </w:p>
+    <w:p>
+      <w:r>
+        <w:lastRenderedPageBreak/>
+        <w:t xml:space="preserve">Basic UI development is completed at </w:t>
+      </w:r>
+      <w:r>
+        <w:t>2020.02.15</w:t>
+      </w:r>
+      <w:r>
+        <w:t>.</w:t>
+      </w:r>
+      <w:r>
+        <w:t xml:space="preserve"> </w:t>
+      </w:r>
+      <w:proofErr w:type="spellStart"/>
+      <w:r>
+        <w:t>Boya</w:t>
+      </w:r>
+      <w:proofErr w:type="spellEnd"/>
+      <w:r>
+        <w:t xml:space="preserve"> WANG implement</w:t>
+      </w:r>
+      <w:r>
+        <w:t>ed</w:t>
+      </w:r>
+      <w:r>
+        <w:t xml:space="preserve"> the UI design, set the structure and the MVC pattern for program, </w:t>
+      </w:r>
+      <w:proofErr w:type="spellStart"/>
+      <w:r>
+        <w:t>Guohao</w:t>
+      </w:r>
+      <w:proofErr w:type="spellEnd"/>
+      <w:r>
+        <w:t xml:space="preserve"> YU connect</w:t>
+      </w:r>
+      <w:r>
+        <w:t>ed</w:t>
+      </w:r>
+      <w:r>
+        <w:t xml:space="preserve"> the page transferring and </w:t>
+      </w:r>
+      <w:proofErr w:type="spellStart"/>
+      <w:r>
+        <w:t>Hongyi</w:t>
+      </w:r>
+      <w:proofErr w:type="spellEnd"/>
+      <w:r>
+        <w:t xml:space="preserve"> ZHU work</w:t>
+      </w:r>
+      <w:r>
+        <w:t xml:space="preserve">ed </w:t>
+      </w:r>
+      <w:r>
+        <w:t xml:space="preserve">on </w:t>
+      </w:r>
+      <w:proofErr w:type="spellStart"/>
+      <w:r>
+        <w:t>qss</w:t>
+      </w:r>
+      <w:proofErr w:type="spellEnd"/>
+      <w:r>
+        <w:t xml:space="preserve"> pattern</w:t>
+      </w:r>
+      <w:r>
+        <w:t xml:space="preserve">. </w:t>
+      </w:r>
+      <w:r>
+        <w:t xml:space="preserve">As the original plan shows that </w:t>
+      </w:r>
+      <w:r>
+        <w:t>Basic UI development</w:t>
+      </w:r>
+      <w:r>
+        <w:t xml:space="preserve"> need to be completed at 2019.11.18.</w:t>
+      </w:r>
+      <w:r>
+        <w:t xml:space="preserve"> The actual working progress is extremely slower than the plan.</w:t>
+      </w:r>
+      <w:r>
+        <w:t xml:space="preserve"> </w:t>
+      </w:r>
+      <w:r>
+        <w:t xml:space="preserve">This should be noticed and </w:t>
+      </w:r>
+      <w:r>
+        <w:t xml:space="preserve">warned when developing on the project. However, we didn’t realize that and even ignored it. </w:t>
+      </w:r>
+    </w:p>
+    <w:p>
+      <w:pPr>
+        <w:pStyle w:val="a6"/>
+        <w:numPr>
+          <w:ilvl w:val="0"/>
+          <w:numId w:val="4"/>
+        </w:numPr>
+        <w:ind w:firstLineChars="0"/>
+        <w:rPr>
+          <w:b/>
+          <w:bCs/>
+        </w:rPr>
+      </w:pPr>
+      <w:r>
+        <w:rPr>
+          <w:rFonts w:hint="eastAsia"/>
+          <w:b/>
+          <w:bCs/>
+        </w:rPr>
+        <w:t>S</w:t>
+      </w:r>
+      <w:r>
+        <w:rPr>
+          <w:b/>
+          <w:bCs/>
+        </w:rPr>
+        <w:t>et running environment</w:t>
+      </w:r>
+    </w:p>
+    <w:p>
+      <w:r>
+        <w:t>After the UI group almost complete their job, it still</w:t>
+      </w:r>
+      <w:r>
+        <w:t xml:space="preserve"> took</w:t>
+      </w:r>
+      <w:r>
+        <w:t xml:space="preserve"> nearly half a month to set up all the running environment.</w:t>
+      </w:r>
+      <w:r>
+        <w:t xml:space="preserve"> It should be </w:t>
+      </w:r>
+      <w:r>
+        <w:t>done in the preparing period or designing period. However, it is delayed to the developing period because without installing all the running environment or required software, we cannot run the program and</w:t>
+      </w:r>
+      <w:r>
+        <w:t xml:space="preserve"> do further</w:t>
+      </w:r>
+      <w:r>
+        <w:t xml:space="preserve"> develop</w:t>
+      </w:r>
+      <w:r>
+        <w:t>ment</w:t>
+      </w:r>
+      <w:r>
+        <w:t>.</w:t>
+      </w:r>
+      <w:r>
+        <w:t xml:space="preserve"> This </w:t>
+      </w:r>
+      <w:r>
+        <w:t xml:space="preserve">condition has not been considered when we made original plan, </w:t>
+      </w:r>
+      <w:r>
+        <w:t>because we have no idea of how difficult to set a correct environment</w:t>
+      </w:r>
+      <w:r>
+        <w:t xml:space="preserve"> as this is the first time that we </w:t>
+      </w:r>
+      <w:r>
+        <w:t>deal with a whole project using quite a lot of libraries</w:t>
+      </w:r>
+      <w:r>
+        <w:t>.</w:t>
+      </w:r>
+    </w:p>
+    <w:p>
+      <w:pPr>
+        <w:pStyle w:val="a6"/>
+        <w:numPr>
+          <w:ilvl w:val="0"/>
+          <w:numId w:val="4"/>
+        </w:numPr>
+        <w:ind w:firstLineChars="0"/>
+        <w:rPr>
+          <w:b/>
+          <w:bCs/>
+        </w:rPr>
+      </w:pPr>
+      <w:r>
+        <w:rPr>
+          <w:b/>
+          <w:bCs/>
+        </w:rPr>
+        <w:t>F</w:t>
+      </w:r>
+      <w:r>
+        <w:rPr>
+          <w:b/>
+          <w:bCs/>
+        </w:rPr>
+        <w:t>unction</w:t>
+      </w:r>
+      <w:r>
+        <w:rPr>
+          <w:rFonts w:hint="eastAsia"/>
+          <w:b/>
+          <w:bCs/>
+        </w:rPr>
+        <w:t xml:space="preserve"> i</w:t>
+      </w:r>
+      <w:r>
+        <w:rPr>
+          <w:b/>
+          <w:bCs/>
+        </w:rPr>
+        <w:t>mplementation</w:t>
+      </w:r>
+    </w:p>
+    <w:p>
+      <w:r>
+        <w:rPr>
+          <w:rFonts w:hint="eastAsia"/>
+        </w:rPr>
+        <w:t>The</w:t>
+      </w:r>
+      <w:r>
+        <w:t xml:space="preserve"> functionalities are quite more than we imagine. In the user requirement, </w:t>
+      </w:r>
+      <w:r>
+        <w:t>not all the functionalities have been considered. For instance, load all the information to a list for selection and sort function to let user easily find what they want.</w:t>
+      </w:r>
+      <w:r>
+        <w:t xml:space="preserve"> Also, this is the first time that we wrote a program in python. Fortunately, python is easy to learn and work with.</w:t>
+      </w:r>
+      <w:r>
+        <w:t xml:space="preserve"> From </w:t>
+      </w:r>
+      <w:r>
+        <w:t>2020.03.15</w:t>
+      </w:r>
+      <w:r>
+        <w:t xml:space="preserve"> to </w:t>
+      </w:r>
+      <w:r>
+        <w:t>2020.04.13</w:t>
+      </w:r>
+      <w:r>
+        <w:t>, most of the functions of teacher have been implemented</w:t>
+      </w:r>
+      <w:r>
+        <w:t xml:space="preserve"> by Yiming Li</w:t>
+      </w:r>
+      <w:r>
+        <w:t xml:space="preserve">. </w:t>
+      </w:r>
+      <w:r>
+        <w:t>And d</w:t>
+      </w:r>
+      <w:r>
+        <w:t>uring this period, several bugs were found and also been fixed.</w:t>
+      </w:r>
+      <w:r>
+        <w:t xml:space="preserve"> </w:t>
+      </w:r>
+      <w:r>
+        <w:t xml:space="preserve">At the same time, </w:t>
+      </w:r>
+      <w:bookmarkStart w:id="5" w:name="OLE_LINK22"/>
+      <w:bookmarkStart w:id="6" w:name="OLE_LINK23"/>
+      <w:proofErr w:type="spellStart"/>
+      <w:r>
+        <w:t>Mingchen</w:t>
+      </w:r>
+      <w:proofErr w:type="spellEnd"/>
+      <w:r>
+        <w:t xml:space="preserve"> </w:t>
+      </w:r>
+      <w:r>
+        <w:rPr>
+          <w:rFonts w:hint="eastAsia"/>
+        </w:rPr>
+        <w:t>Li</w:t>
+      </w:r>
+      <w:bookmarkEnd w:id="5"/>
+      <w:bookmarkEnd w:id="6"/>
+      <w:r>
+        <w:t xml:space="preserve"> was working on recording page to show the camera image</w:t>
+      </w:r>
+      <w:r>
+        <w:t xml:space="preserve">, </w:t>
+      </w:r>
+      <w:r>
+        <w:t>implement</w:t>
+      </w:r>
+      <w:r>
+        <w:t>ing</w:t>
+      </w:r>
+      <w:r>
+        <w:t xml:space="preserve"> the face recognition API</w:t>
+      </w:r>
+      <w:r>
+        <w:t xml:space="preserve"> and record students’ attendance</w:t>
+      </w:r>
+      <w:r>
+        <w:t>.</w:t>
+      </w:r>
+      <w:r>
+        <w:t xml:space="preserve"> As the time limitation</w:t>
+      </w:r>
+      <w:r>
+        <w:t xml:space="preserve"> and the strike of </w:t>
+      </w:r>
+      <w:proofErr w:type="spellStart"/>
+      <w:r>
+        <w:t>Mingchen</w:t>
+      </w:r>
+      <w:proofErr w:type="spellEnd"/>
+      <w:r>
+        <w:t xml:space="preserve"> </w:t>
+      </w:r>
+      <w:r>
+        <w:rPr>
+          <w:rFonts w:hint="eastAsia"/>
+        </w:rPr>
+        <w:t>Li</w:t>
+      </w:r>
+      <w:r>
+        <w:t xml:space="preserve">, the remaining time is used to complete </w:t>
+      </w:r>
+      <w:r>
+        <w:t>and improve the finished part</w:t>
+      </w:r>
+      <w:r>
+        <w:t xml:space="preserve"> and t</w:t>
+      </w:r>
+      <w:r>
+        <w:t>he admin functions are all leaving unfinished.</w:t>
+      </w:r>
+    </w:p>
+    <w:p>
+      <w:pPr>
+        <w:pStyle w:val="a6"/>
+        <w:numPr>
+          <w:ilvl w:val="0"/>
+          <w:numId w:val="4"/>
+        </w:numPr>
+        <w:ind w:firstLineChars="0"/>
+        <w:rPr>
+          <w:b/>
+          <w:bCs/>
+        </w:rPr>
+      </w:pPr>
+      <w:r>
+        <w:rPr>
+          <w:b/>
+          <w:bCs/>
+        </w:rPr>
+        <w:t>T</w:t>
+      </w:r>
+      <w:r>
+        <w:rPr>
+          <w:b/>
+          <w:bCs/>
+        </w:rPr>
+        <w:t>est</w:t>
+      </w:r>
+    </w:p>
+    <w:p>
+      <w:r>
+        <w:rPr>
+          <w:rFonts w:hint="eastAsia"/>
+        </w:rPr>
+        <w:t>T</w:t>
+      </w:r>
+      <w:r>
+        <w:t xml:space="preserve">est is taken by </w:t>
+      </w:r>
+      <w:proofErr w:type="spellStart"/>
+      <w:r>
+        <w:t>Guohao</w:t>
+      </w:r>
+      <w:proofErr w:type="spellEnd"/>
+      <w:r>
+        <w:t xml:space="preserve"> Yu and </w:t>
+      </w:r>
+      <w:proofErr w:type="spellStart"/>
+      <w:r>
+        <w:t>Hongyi</w:t>
+      </w:r>
+      <w:proofErr w:type="spellEnd"/>
+      <w:r>
+        <w:t xml:space="preserve"> Zhu. With insufficient communication with functionality developer, many test case</w:t>
+      </w:r>
+      <w:r>
+        <w:t>s</w:t>
+      </w:r>
+      <w:r>
+        <w:t xml:space="preserve"> ha</w:t>
+      </w:r>
+      <w:r>
+        <w:t>ve</w:t>
+      </w:r>
+      <w:r>
+        <w:t xml:space="preserve"> been skipped when developing functions on the program.</w:t>
+      </w:r>
+      <w:r>
+        <w:t xml:space="preserve"> Many bugs are found</w:t>
+      </w:r>
+      <w:r>
+        <w:t xml:space="preserve"> when </w:t>
+      </w:r>
+      <w:r>
+        <w:t>writing the code, and all these bugs were fixed during development.</w:t>
+      </w:r>
+      <w:r>
+        <w:t xml:space="preserve"> It may be a better solution to make develop and test combined together, the same as the original plan suggests.</w:t>
+      </w:r>
+      <w:r>
+        <w:t xml:space="preserve"> However, in the situation of COVID-19, it is hard to cooperate will development and testing.</w:t>
+      </w:r>
+      <w:r>
+        <w:t xml:space="preserve"> In the real case, the developer found the bugs by himself before the tester download the latest version and test it.</w:t>
+      </w:r>
+      <w:r>
+        <w:t xml:space="preserve"> When the tester doing the test, </w:t>
+      </w:r>
+      <w:r>
+        <w:t>these</w:t>
+      </w:r>
+      <w:r>
+        <w:t xml:space="preserve"> bug</w:t>
+      </w:r>
+      <w:r>
+        <w:t>s</w:t>
+      </w:r>
+      <w:r>
+        <w:t xml:space="preserve"> may already ha</w:t>
+      </w:r>
+      <w:r>
+        <w:t>ve</w:t>
+      </w:r>
+      <w:r>
+        <w:t xml:space="preserve"> been fixed.</w:t>
+      </w:r>
+    </w:p>
+    <w:p>
+      <w:pPr>
+        <w:pStyle w:val="a6"/>
+        <w:numPr>
+          <w:ilvl w:val="0"/>
+          <w:numId w:val="4"/>
+        </w:numPr>
+        <w:ind w:firstLineChars="0"/>
+        <w:rPr>
+          <w:b/>
+          <w:bCs/>
+        </w:rPr>
+      </w:pPr>
+      <w:r>
+        <w:rPr>
+          <w:b/>
+          <w:bCs/>
+        </w:rPr>
+        <w:t>Final report</w:t>
+      </w:r>
+    </w:p>
+    <w:p>
+      <w:r>
+        <w:rPr>
+          <w:rFonts w:hint="eastAsia"/>
+        </w:rPr>
+        <w:t>T</w:t>
+      </w:r>
+      <w:r>
+        <w:t xml:space="preserve">he final report is decided to start more than four weeks earlier than the deadline. However, the real situation is that </w:t>
+      </w:r>
+      <w:proofErr w:type="spellStart"/>
+      <w:r>
+        <w:t>Boya</w:t>
+      </w:r>
+      <w:proofErr w:type="spellEnd"/>
+      <w:r>
+        <w:t xml:space="preserve"> Wang </w:t>
+      </w:r>
+      <w:r>
+        <w:t>prepare</w:t>
+      </w:r>
+      <w:r>
+        <w:t>d</w:t>
+      </w:r>
+      <w:r>
+        <w:t xml:space="preserve"> for</w:t>
+      </w:r>
+      <w:r>
+        <w:t xml:space="preserve"> the documentation format and specification</w:t>
+      </w:r>
+      <w:r>
+        <w:t xml:space="preserve"> alone</w:t>
+      </w:r>
+      <w:r>
+        <w:t xml:space="preserve"> and wrote </w:t>
+      </w:r>
+      <w:r>
+        <w:rPr>
+          <w:rFonts w:hint="eastAsia"/>
+        </w:rPr>
+        <w:t>some</w:t>
+      </w:r>
+      <w:r>
+        <w:t xml:space="preserve"> </w:t>
+      </w:r>
+      <w:r>
+        <w:t>part</w:t>
+      </w:r>
+      <w:r>
+        <w:t>s</w:t>
+      </w:r>
+      <w:r>
+        <w:t xml:space="preserve"> of the report</w:t>
+      </w:r>
+      <w:r>
+        <w:t xml:space="preserve">. </w:t>
+      </w:r>
+      <w:r>
+        <w:t>Rest of us</w:t>
+      </w:r>
+      <w:r>
+        <w:t xml:space="preserve"> started working on the final report</w:t>
+      </w:r>
+      <w:r>
+        <w:t xml:space="preserve"> only one</w:t>
+      </w:r>
+      <w:r>
+        <w:t xml:space="preserve"> or two</w:t>
+      </w:r>
+      <w:r>
+        <w:t xml:space="preserve"> week</w:t>
+      </w:r>
+      <w:r>
+        <w:t>s</w:t>
+      </w:r>
+      <w:r>
+        <w:t xml:space="preserve"> before the deadline, without leaving</w:t>
+      </w:r>
+      <w:r>
+        <w:t xml:space="preserve"> </w:t>
+      </w:r>
+      <w:r>
+        <w:t>time</w:t>
+      </w:r>
+      <w:r>
+        <w:t xml:space="preserve"> for checking and improvement</w:t>
+      </w:r>
+      <w:r>
+        <w:t>.</w:t>
+      </w:r>
+      <w:r>
+        <w:t xml:space="preserve"> </w:t>
+      </w:r>
+      <w:r>
+        <w:t>Even one group member hardly contributed anything in report.</w:t>
+      </w:r>
+    </w:p>
+    <w:p/>
+    <w:p>
+      <w:pPr>
+        <w:rPr>
+          <w:rFonts w:hint="eastAsia"/>
+        </w:rPr>
+      </w:pPr>
+      <w:r>
+        <w:rPr>
+          <w:rFonts w:hint="eastAsia"/>
+        </w:rPr>
+        <w:t>T</w:t>
+      </w:r>
+      <w:r>
+        <w:t>here is a great difference between imagination and reality. With the experience in this project, we all believe that next time we can do better on time management, set more reasonable plan and strictly follow the plan.</w:t>
       </w:r>
     </w:p>
     <w:sectPr>
@@ -1942,6 +2998,57 @@
     </w:sectPr>
   </w:body>
 </w:document>
+</file>
+
+<file path=word/comments.xml><?xml version="1.0" encoding="utf-8"?>
+<w:comments xmlns:wpc="http://schemas.microsoft.com/office/word/2010/wordprocessingCanvas" xmlns:cx="http://schemas.microsoft.com/office/drawing/2014/chartex" xmlns:cx1="http://schemas.microsoft.com/office/drawing/2015/9/8/chartex" xmlns:cx2="http://schemas.microsoft.com/office/drawing/2015/10/21/chartex" xmlns:cx3="http://schemas.microsoft.com/office/drawing/2016/5/9/chartex" xmlns:cx4="http://schemas.microsoft.com/office/drawing/2016/5/10/chartex" xmlns:cx5="http://schemas.microsoft.com/office/drawing/2016/5/11/chartex" xmlns:cx6="http://schemas.microsoft.com/office/drawing/2016/5/12/chartex" xmlns:cx7="http://schemas.microsoft.com/office/drawing/2016/5/13/chartex" xmlns:cx8="http://schemas.microsoft.com/office/drawing/2016/5/14/chartex" xmlns:mc="http://schemas.openxmlformats.org/markup-compatibility/2006" xmlns:aink="http://schemas.microsoft.com/office/drawing/2016/ink" xmlns:am3d="http://schemas.microsoft.com/office/drawing/2017/model3d" xmlns:o="urn:schemas-microsoft-com:office:office" xmlns:r="http://schemas.openxmlformats.org/officeDocument/2006/relationships" xmlns:m="http://schemas.openxmlformats.org/officeDocument/2006/math" xmlns:v="urn:schemas-microsoft-com:vml" xmlns:wp14="http://schemas.microsoft.com/office/word/2010/wordprocessingDrawing" xmlns:wp="http://schemas.openxmlformats.org/drawingml/2006/wordprocessingDrawing" xmlns:w10="urn:schemas-microsoft-com:office:word" xmlns:w="http://schemas.openxmlformats.org/wordprocessingml/2006/main" xmlns:w14="http://schemas.microsoft.com/office/word/2010/wordml" xmlns:w15="http://schemas.microsoft.com/office/word/2012/wordml" xmlns:w16cex="http://schemas.microsoft.com/office/word/2018/wordml/cex" xmlns:w16cid="http://schemas.microsoft.com/office/word/2016/wordml/cid" xmlns:w16="http://schemas.microsoft.com/office/word/2018/wordml" xmlns:w16se="http://schemas.microsoft.com/office/word/2015/wordml/symex" xmlns:wpg="http://schemas.microsoft.com/office/word/2010/wordprocessingGroup" xmlns:wpi="http://schemas.microsoft.com/office/word/2010/wordprocessingInk" xmlns:wne="http://schemas.microsoft.com/office/word/2006/wordml" xmlns:wps="http://schemas.microsoft.com/office/word/2010/wordprocessingShape" mc:Ignorable="w14 w15 w16se w16cid w16 w16cex wp14">
+  <w:comment w:id="0" w:author="Yiming LI (20031525)" w:date="2020-04-23T02:47:00Z" w:initials="YL(">
+    <w:p>
+      <w:pPr>
+        <w:pStyle w:val="a8"/>
+      </w:pPr>
+      <w:r>
+        <w:rPr>
+          <w:rStyle w:val="a7"/>
+        </w:rPr>
+        <w:annotationRef/>
+      </w:r>
+      <w:r>
+        <w:rPr>
+          <w:rFonts w:hint="eastAsia"/>
+        </w:rPr>
+        <w:t>这边你了解</w:t>
+      </w:r>
+      <w:r>
+        <w:t xml:space="preserve"> </w:t>
+      </w:r>
+      <w:r>
+        <w:rPr>
+          <w:rFonts w:hint="eastAsia"/>
+        </w:rPr>
+        <w:t>看看有什么加的</w:t>
+      </w:r>
+    </w:p>
+  </w:comment>
+</w:comments>
+</file>
+
+<file path=word/commentsExtended.xml><?xml version="1.0" encoding="utf-8"?>
+<w15:commentsEx xmlns:wpc="http://schemas.microsoft.com/office/word/2010/wordprocessingCanvas" xmlns:cx="http://schemas.microsoft.com/office/drawing/2014/chartex" xmlns:cx1="http://schemas.microsoft.com/office/drawing/2015/9/8/chartex" xmlns:cx2="http://schemas.microsoft.com/office/drawing/2015/10/21/chartex" xmlns:cx3="http://schemas.microsoft.com/office/drawing/2016/5/9/chartex" xmlns:cx4="http://schemas.microsoft.com/office/drawing/2016/5/10/chartex" xmlns:cx5="http://schemas.microsoft.com/office/drawing/2016/5/11/chartex" xmlns:cx6="http://schemas.microsoft.com/office/drawing/2016/5/12/chartex" xmlns:cx7="http://schemas.microsoft.com/office/drawing/2016/5/13/chartex" xmlns:cx8="http://schemas.microsoft.com/office/drawing/2016/5/14/chartex" xmlns:mc="http://schemas.openxmlformats.org/markup-compatibility/2006" xmlns:aink="http://schemas.microsoft.com/office/drawing/2016/ink" xmlns:am3d="http://schemas.microsoft.com/office/drawing/2017/model3d" xmlns:o="urn:schemas-microsoft-com:office:office" xmlns:r="http://schemas.openxmlformats.org/officeDocument/2006/relationships" xmlns:m="http://schemas.openxmlformats.org/officeDocument/2006/math" xmlns:v="urn:schemas-microsoft-com:vml" xmlns:wp14="http://schemas.microsoft.com/office/word/2010/wordprocessingDrawing" xmlns:wp="http://schemas.openxmlformats.org/drawingml/2006/wordprocessingDrawing" xmlns:w10="urn:schemas-microsoft-com:office:word" xmlns:w="http://schemas.openxmlformats.org/wordprocessingml/2006/main" xmlns:w14="http://schemas.microsoft.com/office/word/2010/wordml" xmlns:w15="http://schemas.microsoft.com/office/word/2012/wordml" xmlns:w16cex="http://schemas.microsoft.com/office/word/2018/wordml/cex" xmlns:w16cid="http://schemas.microsoft.com/office/word/2016/wordml/cid" xmlns:w16="http://schemas.microsoft.com/office/word/2018/wordml" xmlns:w16se="http://schemas.microsoft.com/office/word/2015/wordml/symex" xmlns:wpg="http://schemas.microsoft.com/office/word/2010/wordprocessingGroup" xmlns:wpi="http://schemas.microsoft.com/office/word/2010/wordprocessingInk" xmlns:wne="http://schemas.microsoft.com/office/word/2006/wordml" xmlns:wps="http://schemas.microsoft.com/office/word/2010/wordprocessingShape" mc:Ignorable="w14 w15 w16se w16cid w16 w16cex wp14">
+  <w15:commentEx w15:paraId="3B224557" w15:done="0"/>
+</w15:commentsEx>
+</file>
+
+<file path=word/commentsExtensible.xml><?xml version="1.0" encoding="utf-8"?>
+<w16cex:commentsExtensible xmlns:wpc="http://schemas.microsoft.com/office/word/2010/wordprocessingCanvas" xmlns:cx="http://schemas.microsoft.com/office/drawing/2014/chartex" xmlns:cx1="http://schemas.microsoft.com/office/drawing/2015/9/8/chartex" xmlns:cx2="http://schemas.microsoft.com/office/drawing/2015/10/21/chartex" xmlns:cx3="http://schemas.microsoft.com/office/drawing/2016/5/9/chartex" xmlns:cx4="http://schemas.microsoft.com/office/drawing/2016/5/10/chartex" xmlns:cx5="http://schemas.microsoft.com/office/drawing/2016/5/11/chartex" xmlns:cx6="http://schemas.microsoft.com/office/drawing/2016/5/12/chartex" xmlns:cx7="http://schemas.microsoft.com/office/drawing/2016/5/13/chartex" xmlns:cx8="http://schemas.microsoft.com/office/drawing/2016/5/14/chartex" xmlns:mc="http://schemas.openxmlformats.org/markup-compatibility/2006" xmlns:aink="http://schemas.microsoft.com/office/drawing/2016/ink" xmlns:am3d="http://schemas.microsoft.com/office/drawing/2017/model3d" xmlns:o="urn:schemas-microsoft-com:office:office" xmlns:r="http://schemas.openxmlformats.org/officeDocument/2006/relationships" xmlns:m="http://schemas.openxmlformats.org/officeDocument/2006/math" xmlns:v="urn:schemas-microsoft-com:vml" xmlns:wp14="http://schemas.microsoft.com/office/word/2010/wordprocessingDrawing" xmlns:wp="http://schemas.openxmlformats.org/drawingml/2006/wordprocessingDrawing" xmlns:w10="urn:schemas-microsoft-com:office:word" xmlns:w="http://schemas.openxmlformats.org/wordprocessingml/2006/main" xmlns:w14="http://schemas.microsoft.com/office/word/2010/wordml" xmlns:w15="http://schemas.microsoft.com/office/word/2012/wordml" xmlns:w16cex="http://schemas.microsoft.com/office/word/2018/wordml/cex" xmlns:w16cid="http://schemas.microsoft.com/office/word/2016/wordml/cid" xmlns:w16="http://schemas.microsoft.com/office/word/2018/wordml" xmlns:w16se="http://schemas.microsoft.com/office/word/2015/wordml/symex" xmlns:wpg="http://schemas.microsoft.com/office/word/2010/wordprocessingGroup" xmlns:wpi="http://schemas.microsoft.com/office/word/2010/wordprocessingInk" xmlns:wne="http://schemas.microsoft.com/office/word/2006/wordml" xmlns:wps="http://schemas.microsoft.com/office/word/2010/wordprocessingShape" mc:Ignorable="w14 w15 w16se w16cid w16 w16cex wp14">
+  <w16cex:commentExtensible w16cex:durableId="224B8038" w16cex:dateUtc="2020-04-22T18:47:00Z"/>
+</w16cex:commentsExtensible>
+</file>
+
+<file path=word/commentsIds.xml><?xml version="1.0" encoding="utf-8"?>
+<w16cid:commentsIds xmlns:wpc="http://schemas.microsoft.com/office/word/2010/wordprocessingCanvas" xmlns:cx="http://schemas.microsoft.com/office/drawing/2014/chartex" xmlns:cx1="http://schemas.microsoft.com/office/drawing/2015/9/8/chartex" xmlns:cx2="http://schemas.microsoft.com/office/drawing/2015/10/21/chartex" xmlns:cx3="http://schemas.microsoft.com/office/drawing/2016/5/9/chartex" xmlns:cx4="http://schemas.microsoft.com/office/drawing/2016/5/10/chartex" xmlns:cx5="http://schemas.microsoft.com/office/drawing/2016/5/11/chartex" xmlns:cx6="http://schemas.microsoft.com/office/drawing/2016/5/12/chartex" xmlns:cx7="http://schemas.microsoft.com/office/drawing/2016/5/13/chartex" xmlns:cx8="http://schemas.microsoft.com/office/drawing/2016/5/14/chartex" xmlns:mc="http://schemas.openxmlformats.org/markup-compatibility/2006" xmlns:aink="http://schemas.microsoft.com/office/drawing/2016/ink" xmlns:am3d="http://schemas.microsoft.com/office/drawing/2017/model3d" xmlns:o="urn:schemas-microsoft-com:office:office" xmlns:r="http://schemas.openxmlformats.org/officeDocument/2006/relationships" xmlns:m="http://schemas.openxmlformats.org/officeDocument/2006/math" xmlns:v="urn:schemas-microsoft-com:vml" xmlns:wp14="http://schemas.microsoft.com/office/word/2010/wordprocessingDrawing" xmlns:wp="http://schemas.openxmlformats.org/drawingml/2006/wordprocessingDrawing" xmlns:w10="urn:schemas-microsoft-com:office:word" xmlns:w="http://schemas.openxmlformats.org/wordprocessingml/2006/main" xmlns:w14="http://schemas.microsoft.com/office/word/2010/wordml" xmlns:w15="http://schemas.microsoft.com/office/word/2012/wordml" xmlns:w16cex="http://schemas.microsoft.com/office/word/2018/wordml/cex" xmlns:w16cid="http://schemas.microsoft.com/office/word/2016/wordml/cid" xmlns:w16="http://schemas.microsoft.com/office/word/2018/wordml" xmlns:w16se="http://schemas.microsoft.com/office/word/2015/wordml/symex" xmlns:wpg="http://schemas.microsoft.com/office/word/2010/wordprocessingGroup" xmlns:wpi="http://schemas.microsoft.com/office/word/2010/wordprocessingInk" xmlns:wne="http://schemas.microsoft.com/office/word/2006/wordml" xmlns:wps="http://schemas.microsoft.com/office/word/2010/wordprocessingShape" mc:Ignorable="w14 w15 w16se w16cid w16 w16cex wp14">
+  <w16cid:commentId w16cid:paraId="3B224557" w16cid:durableId="224B8038"/>
+</w16cid:commentsIds>
 </file>
 
 <file path=word/numbering.xml><?xml version="1.0" encoding="utf-8"?>
@@ -2125,6 +3232,119 @@
     </w:lvl>
   </w:abstractNum>
   <w:abstractNum w:abstractNumId="2" w15:restartNumberingAfterBreak="0">
+    <w:nsid w:val="6D731F4B"/>
+    <w:multiLevelType w:val="hybridMultilevel"/>
+    <w:tmpl w:val="52B456B4"/>
+    <w:lvl w:ilvl="0" w:tplc="BF385F5A">
+      <w:start w:val="1"/>
+      <w:numFmt w:val="bullet"/>
+      <w:lvlText w:val="•"/>
+      <w:lvlJc w:val="left"/>
+      <w:pPr>
+        <w:ind w:left="420" w:hanging="420"/>
+      </w:pPr>
+      <w:rPr>
+        <w:rFonts w:ascii="Wingdings" w:hAnsi="Wingdings" w:cs="Wingdings" w:hint="default"/>
+      </w:rPr>
+    </w:lvl>
+    <w:lvl w:ilvl="1" w:tplc="04090003" w:tentative="1">
+      <w:start w:val="1"/>
+      <w:numFmt w:val="bullet"/>
+      <w:lvlText w:val=""/>
+      <w:lvlJc w:val="left"/>
+      <w:pPr>
+        <w:ind w:left="840" w:hanging="420"/>
+      </w:pPr>
+      <w:rPr>
+        <w:rFonts w:ascii="Wingdings" w:hAnsi="Wingdings" w:cs="Wingdings" w:hint="default"/>
+      </w:rPr>
+    </w:lvl>
+    <w:lvl w:ilvl="2" w:tplc="04090005" w:tentative="1">
+      <w:start w:val="1"/>
+      <w:numFmt w:val="bullet"/>
+      <w:lvlText w:val=""/>
+      <w:lvlJc w:val="left"/>
+      <w:pPr>
+        <w:ind w:left="1260" w:hanging="420"/>
+      </w:pPr>
+      <w:rPr>
+        <w:rFonts w:ascii="Wingdings" w:hAnsi="Wingdings" w:cs="Wingdings" w:hint="default"/>
+      </w:rPr>
+    </w:lvl>
+    <w:lvl w:ilvl="3" w:tplc="04090001" w:tentative="1">
+      <w:start w:val="1"/>
+      <w:numFmt w:val="bullet"/>
+      <w:lvlText w:val=""/>
+      <w:lvlJc w:val="left"/>
+      <w:pPr>
+        <w:ind w:left="1680" w:hanging="420"/>
+      </w:pPr>
+      <w:rPr>
+        <w:rFonts w:ascii="Wingdings" w:hAnsi="Wingdings" w:cs="Wingdings" w:hint="default"/>
+      </w:rPr>
+    </w:lvl>
+    <w:lvl w:ilvl="4" w:tplc="04090003" w:tentative="1">
+      <w:start w:val="1"/>
+      <w:numFmt w:val="bullet"/>
+      <w:lvlText w:val=""/>
+      <w:lvlJc w:val="left"/>
+      <w:pPr>
+        <w:ind w:left="2100" w:hanging="420"/>
+      </w:pPr>
+      <w:rPr>
+        <w:rFonts w:ascii="Wingdings" w:hAnsi="Wingdings" w:cs="Wingdings" w:hint="default"/>
+      </w:rPr>
+    </w:lvl>
+    <w:lvl w:ilvl="5" w:tplc="04090005" w:tentative="1">
+      <w:start w:val="1"/>
+      <w:numFmt w:val="bullet"/>
+      <w:lvlText w:val=""/>
+      <w:lvlJc w:val="left"/>
+      <w:pPr>
+        <w:ind w:left="2520" w:hanging="420"/>
+      </w:pPr>
+      <w:rPr>
+        <w:rFonts w:ascii="Wingdings" w:hAnsi="Wingdings" w:cs="Wingdings" w:hint="default"/>
+      </w:rPr>
+    </w:lvl>
+    <w:lvl w:ilvl="6" w:tplc="04090001" w:tentative="1">
+      <w:start w:val="1"/>
+      <w:numFmt w:val="bullet"/>
+      <w:lvlText w:val=""/>
+      <w:lvlJc w:val="left"/>
+      <w:pPr>
+        <w:ind w:left="2940" w:hanging="420"/>
+      </w:pPr>
+      <w:rPr>
+        <w:rFonts w:ascii="Wingdings" w:hAnsi="Wingdings" w:cs="Wingdings" w:hint="default"/>
+      </w:rPr>
+    </w:lvl>
+    <w:lvl w:ilvl="7" w:tplc="04090003" w:tentative="1">
+      <w:start w:val="1"/>
+      <w:numFmt w:val="bullet"/>
+      <w:lvlText w:val=""/>
+      <w:lvlJc w:val="left"/>
+      <w:pPr>
+        <w:ind w:left="3360" w:hanging="420"/>
+      </w:pPr>
+      <w:rPr>
+        <w:rFonts w:ascii="Wingdings" w:hAnsi="Wingdings" w:cs="Wingdings" w:hint="default"/>
+      </w:rPr>
+    </w:lvl>
+    <w:lvl w:ilvl="8" w:tplc="04090005" w:tentative="1">
+      <w:start w:val="1"/>
+      <w:numFmt w:val="bullet"/>
+      <w:lvlText w:val=""/>
+      <w:lvlJc w:val="left"/>
+      <w:pPr>
+        <w:ind w:left="3780" w:hanging="420"/>
+      </w:pPr>
+      <w:rPr>
+        <w:rFonts w:ascii="Wingdings" w:hAnsi="Wingdings" w:cs="Wingdings" w:hint="default"/>
+      </w:rPr>
+    </w:lvl>
+  </w:abstractNum>
+  <w:abstractNum w:abstractNumId="3" w15:restartNumberingAfterBreak="0">
     <w:nsid w:val="72002D49"/>
     <w:multiLevelType w:val="hybridMultilevel"/>
     <w:tmpl w:val="26CE1CCE"/>
@@ -2220,9 +3440,20 @@
     <w:abstractNumId w:val="1"/>
   </w:num>
   <w:num w:numId="3">
+    <w:abstractNumId w:val="3"/>
+  </w:num>
+  <w:num w:numId="4">
     <w:abstractNumId w:val="2"/>
   </w:num>
 </w:numbering>
+</file>
+
+<file path=word/people.xml><?xml version="1.0" encoding="utf-8"?>
+<w15:people xmlns:wpc="http://schemas.microsoft.com/office/word/2010/wordprocessingCanvas" xmlns:cx="http://schemas.microsoft.com/office/drawing/2014/chartex" xmlns:cx1="http://schemas.microsoft.com/office/drawing/2015/9/8/chartex" xmlns:cx2="http://schemas.microsoft.com/office/drawing/2015/10/21/chartex" xmlns:cx3="http://schemas.microsoft.com/office/drawing/2016/5/9/chartex" xmlns:cx4="http://schemas.microsoft.com/office/drawing/2016/5/10/chartex" xmlns:cx5="http://schemas.microsoft.com/office/drawing/2016/5/11/chartex" xmlns:cx6="http://schemas.microsoft.com/office/drawing/2016/5/12/chartex" xmlns:cx7="http://schemas.microsoft.com/office/drawing/2016/5/13/chartex" xmlns:cx8="http://schemas.microsoft.com/office/drawing/2016/5/14/chartex" xmlns:mc="http://schemas.openxmlformats.org/markup-compatibility/2006" xmlns:aink="http://schemas.microsoft.com/office/drawing/2016/ink" xmlns:am3d="http://schemas.microsoft.com/office/drawing/2017/model3d" xmlns:o="urn:schemas-microsoft-com:office:office" xmlns:r="http://schemas.openxmlformats.org/officeDocument/2006/relationships" xmlns:m="http://schemas.openxmlformats.org/officeDocument/2006/math" xmlns:v="urn:schemas-microsoft-com:vml" xmlns:wp14="http://schemas.microsoft.com/office/word/2010/wordprocessingDrawing" xmlns:wp="http://schemas.openxmlformats.org/drawingml/2006/wordprocessingDrawing" xmlns:w10="urn:schemas-microsoft-com:office:word" xmlns:w="http://schemas.openxmlformats.org/wordprocessingml/2006/main" xmlns:w14="http://schemas.microsoft.com/office/word/2010/wordml" xmlns:w15="http://schemas.microsoft.com/office/word/2012/wordml" xmlns:w16cex="http://schemas.microsoft.com/office/word/2018/wordml/cex" xmlns:w16cid="http://schemas.microsoft.com/office/word/2016/wordml/cid" xmlns:w16="http://schemas.microsoft.com/office/word/2018/wordml" xmlns:w16se="http://schemas.microsoft.com/office/word/2015/wordml/symex" xmlns:wpg="http://schemas.microsoft.com/office/word/2010/wordprocessingGroup" xmlns:wpi="http://schemas.microsoft.com/office/word/2010/wordprocessingInk" xmlns:wne="http://schemas.microsoft.com/office/word/2006/wordml" xmlns:wps="http://schemas.microsoft.com/office/word/2010/wordprocessingShape" mc:Ignorable="w14 w15 w16se w16cid w16 w16cex wp14">
+  <w15:person w15:author="Yiming LI (20031525)">
+    <w15:presenceInfo w15:providerId="AD" w15:userId="S::scyyl3@nottingham.edu.cn::2be830c4-a82b-4780-b508-d6793352fc5b"/>
+  </w15:person>
+</w15:people>
 </file>
 
 <file path=word/styles.xml><?xml version="1.0" encoding="utf-8"?>
@@ -2705,6 +3936,61 @@
       <w:kern w:val="2"/>
     </w:rPr>
   </w:style>
+  <w:style w:type="character" w:styleId="a7">
+    <w:name w:val="annotation reference"/>
+    <w:basedOn w:val="a0"/>
+    <w:uiPriority w:val="99"/>
+    <w:semiHidden/>
+    <w:unhideWhenUsed/>
+    <w:rsid w:val="00AD585E"/>
+    <w:rPr>
+      <w:sz w:val="21"/>
+      <w:szCs w:val="21"/>
+    </w:rPr>
+  </w:style>
+  <w:style w:type="paragraph" w:styleId="a8">
+    <w:name w:val="annotation text"/>
+    <w:basedOn w:val="a"/>
+    <w:link w:val="a9"/>
+    <w:uiPriority w:val="99"/>
+    <w:semiHidden/>
+    <w:unhideWhenUsed/>
+    <w:rsid w:val="00AD585E"/>
+  </w:style>
+  <w:style w:type="character" w:customStyle="1" w:styleId="a9">
+    <w:name w:val="批注文字 字符"/>
+    <w:basedOn w:val="a0"/>
+    <w:link w:val="a8"/>
+    <w:uiPriority w:val="99"/>
+    <w:semiHidden/>
+    <w:rsid w:val="00AD585E"/>
+  </w:style>
+  <w:style w:type="paragraph" w:styleId="aa">
+    <w:name w:val="annotation subject"/>
+    <w:basedOn w:val="a8"/>
+    <w:next w:val="a8"/>
+    <w:link w:val="ab"/>
+    <w:uiPriority w:val="99"/>
+    <w:semiHidden/>
+    <w:unhideWhenUsed/>
+    <w:rsid w:val="00AD585E"/>
+    <w:rPr>
+      <w:b/>
+      <w:bCs/>
+    </w:rPr>
+  </w:style>
+  <w:style w:type="character" w:customStyle="1" w:styleId="ab">
+    <w:name w:val="批注主题 字符"/>
+    <w:basedOn w:val="a9"/>
+    <w:link w:val="aa"/>
+    <w:uiPriority w:val="99"/>
+    <w:semiHidden/>
+    <w:rsid w:val="00AD585E"/>
+    <w:rPr>
+      <w:b/>
+      <w:bCs/>
+    </w:rPr>
+  </w:style>
 </w:styles>
 </file>
 

</xml_diff>